<commit_message>
Fix: Correct date fields labels, add DD-MM-YYYY formatting, and set Reference_client to empty
</commit_message>
<xml_diff>
--- a/backend/templates/MODELE Particuliers.docx
+++ b/backend/templates/MODELE Particuliers.docx
@@ -3825,8 +3825,6 @@
           <w:sz w:val="20"/>
         </w:rPr>
       </w:pPr>
-      <w:bookmarkStart w:id="0" w:name="_GoBack"/>
-      <w:bookmarkEnd w:id="0"/>
     </w:p>
     <w:p>
       <w:pPr>
@@ -13233,8 +13231,8 @@
         <w:rPr>
           <w:rFonts w:asciiTheme="majorHAnsi" w:hAnsiTheme="majorHAnsi" w:cs="Courier New"/>
           <w:color w:val="000000"/>
-          <w:sz w:val="24"/>
-          <w:szCs w:val="24"/>
+          <w:sz w:val="32"/>
+          <w:szCs w:val="32"/>
         </w:rPr>
       </w:pPr>
       <w:r>
@@ -13248,24 +13246,12 @@
       </w:r>
       <w:r>
         <w:rPr>
-          <w:rFonts w:asciiTheme="majorHAnsi" w:hAnsiTheme="majorHAnsi" w:cs="Courier New"/>
-          <w:color w:val="000000"/>
-          <w:sz w:val="24"/>
-          <w:szCs w:val="24"/>
-        </w:rPr>
-        <w:t>{</w:t>
-      </w:r>
-      <w:proofErr w:type="gramStart"/>
-      <w:r>
-        <w:rPr>
-          <w:rFonts w:asciiTheme="majorHAnsi" w:hAnsiTheme="majorHAnsi" w:cs="Courier New"/>
-          <w:color w:val="000000"/>
-          <w:sz w:val="24"/>
-          <w:szCs w:val="24"/>
-        </w:rPr>
-        <w:t>Adresse }</w:t>
-      </w:r>
-      <w:proofErr w:type="gramEnd"/>
+          <w:rFonts w:asciiTheme="majorHAnsi" w:hAnsiTheme="majorHAnsi"/>
+          <w:sz w:val="24"/>
+          <w:szCs w:val="28"/>
+        </w:rPr>
+        <w:t>{Adresse}</w:t>
+      </w:r>
     </w:p>
     <w:p>
       <w:pPr>
@@ -13857,16 +13843,27 @@
           <w:sz w:val="24"/>
           <w:szCs w:val="24"/>
         </w:rPr>
-        <w:tab/>
-      </w:r>
-      <w:r>
-        <w:rPr>
-          <w:rFonts w:asciiTheme="majorHAnsi" w:hAnsiTheme="majorHAnsi" w:cs="Courier New"/>
-          <w:color w:val="000000"/>
-          <w:sz w:val="24"/>
-          <w:szCs w:val="24"/>
-        </w:rPr>
-        <w:tab/>
+        <w:t>{Nom} {</w:t>
+      </w:r>
+      <w:proofErr w:type="spellStart"/>
+      <w:r>
+        <w:rPr>
+          <w:rFonts w:asciiTheme="majorHAnsi" w:hAnsiTheme="majorHAnsi" w:cs="Courier New"/>
+          <w:color w:val="000000"/>
+          <w:sz w:val="24"/>
+          <w:szCs w:val="24"/>
+        </w:rPr>
+        <w:t>Prenom</w:t>
+      </w:r>
+      <w:proofErr w:type="spellEnd"/>
+      <w:r>
+        <w:rPr>
+          <w:rFonts w:asciiTheme="majorHAnsi" w:hAnsiTheme="majorHAnsi" w:cs="Courier New"/>
+          <w:color w:val="000000"/>
+          <w:sz w:val="24"/>
+          <w:szCs w:val="24"/>
+        </w:rPr>
+        <w:t>}</w:t>
       </w:r>
       <w:r>
         <w:rPr>
@@ -13962,26 +13959,48 @@
           <w:sz w:val="24"/>
           <w:szCs w:val="24"/>
         </w:rPr>
+        <w:t xml:space="preserve">P.I N°: </w:t>
+      </w:r>
+      <w:r>
+        <w:rPr>
+          <w:rFonts w:asciiTheme="majorHAnsi" w:hAnsiTheme="majorHAnsi" w:cs="Courier New"/>
+          <w:color w:val="000000"/>
+          <w:sz w:val="24"/>
+          <w:szCs w:val="24"/>
+        </w:rPr>
+        <w:t>{</w:t>
+      </w:r>
+      <w:proofErr w:type="spellStart"/>
+      <w:r>
+        <w:rPr>
+          <w:rFonts w:asciiTheme="majorHAnsi" w:hAnsiTheme="majorHAnsi" w:cs="Courier New"/>
+          <w:color w:val="000000"/>
+          <w:sz w:val="24"/>
+          <w:szCs w:val="24"/>
+        </w:rPr>
+        <w:t>Num_CIN</w:t>
+      </w:r>
+      <w:proofErr w:type="spellEnd"/>
+      <w:r>
+        <w:rPr>
+          <w:rFonts w:asciiTheme="majorHAnsi" w:hAnsiTheme="majorHAnsi" w:cs="Courier New"/>
+          <w:color w:val="000000"/>
+          <w:sz w:val="24"/>
+          <w:szCs w:val="24"/>
+        </w:rPr>
+        <w:t>}</w:t>
+      </w:r>
+      <w:r>
+        <w:rPr>
+          <w:rFonts w:asciiTheme="majorHAnsi" w:hAnsiTheme="majorHAnsi" w:cs="Courier New"/>
+          <w:color w:val="000000"/>
+          <w:sz w:val="24"/>
+          <w:szCs w:val="24"/>
+        </w:rPr>
         <w:tab/>
       </w:r>
-      <w:r>
-        <w:rPr>
-          <w:rFonts w:asciiTheme="majorHAnsi" w:hAnsiTheme="majorHAnsi" w:cs="Courier New"/>
-          <w:color w:val="000000"/>
-          <w:sz w:val="24"/>
-          <w:szCs w:val="24"/>
-        </w:rPr>
-        <w:tab/>
-      </w:r>
-      <w:r>
-        <w:rPr>
-          <w:rFonts w:asciiTheme="majorHAnsi" w:hAnsiTheme="majorHAnsi" w:cs="Courier New"/>
-          <w:color w:val="000000"/>
-          <w:sz w:val="24"/>
-          <w:szCs w:val="24"/>
-        </w:rPr>
-        <w:tab/>
-      </w:r>
+      <w:bookmarkStart w:id="0" w:name="_GoBack"/>
+      <w:bookmarkEnd w:id="0"/>
       <w:r>
         <w:rPr>
           <w:rFonts w:asciiTheme="majorHAnsi" w:hAnsiTheme="majorHAnsi" w:cs="Courier New"/>
@@ -14970,6 +14989,35 @@
           <w:szCs w:val="24"/>
         </w:rPr>
       </w:pPr>
+      <w:r>
+        <w:rPr>
+          <w:rFonts w:asciiTheme="majorHAnsi" w:hAnsiTheme="majorHAnsi" w:cs="Courier New"/>
+          <w:color w:val="000000"/>
+          <w:sz w:val="24"/>
+          <w:szCs w:val="24"/>
+        </w:rPr>
+        <w:t>{Nom} {</w:t>
+      </w:r>
+      <w:proofErr w:type="spellStart"/>
+      <w:r>
+        <w:rPr>
+          <w:rFonts w:asciiTheme="majorHAnsi" w:hAnsiTheme="majorHAnsi" w:cs="Courier New"/>
+          <w:color w:val="000000"/>
+          <w:sz w:val="24"/>
+          <w:szCs w:val="24"/>
+        </w:rPr>
+        <w:t>Prenom</w:t>
+      </w:r>
+      <w:proofErr w:type="spellEnd"/>
+      <w:r>
+        <w:rPr>
+          <w:rFonts w:asciiTheme="majorHAnsi" w:hAnsiTheme="majorHAnsi" w:cs="Courier New"/>
+          <w:color w:val="000000"/>
+          <w:sz w:val="24"/>
+          <w:szCs w:val="24"/>
+        </w:rPr>
+        <w:t>}</w:t>
+      </w:r>
     </w:p>
     <w:p>
       <w:pPr>
@@ -15107,30 +15155,30 @@
       </w:r>
       <w:r>
         <w:rPr>
-          <w:rFonts w:asciiTheme="majorHAnsi" w:hAnsiTheme="majorHAnsi" w:cs="Courier New"/>
-          <w:color w:val="000000"/>
-          <w:sz w:val="24"/>
-          <w:szCs w:val="24"/>
+          <w:rFonts w:asciiTheme="majorHAnsi" w:hAnsiTheme="majorHAnsi"/>
+          <w:bCs/>
+          <w:sz w:val="24"/>
+          <w:szCs w:val="28"/>
         </w:rPr>
         <w:t>{</w:t>
       </w:r>
       <w:proofErr w:type="spellStart"/>
       <w:r>
         <w:rPr>
-          <w:rFonts w:asciiTheme="majorHAnsi" w:hAnsiTheme="majorHAnsi" w:cs="Courier New"/>
-          <w:color w:val="000000"/>
-          <w:sz w:val="24"/>
-          <w:szCs w:val="24"/>
-        </w:rPr>
-        <w:t>autorhority</w:t>
+          <w:rFonts w:asciiTheme="majorHAnsi" w:hAnsiTheme="majorHAnsi"/>
+          <w:bCs/>
+          <w:sz w:val="24"/>
+          <w:szCs w:val="28"/>
+        </w:rPr>
+        <w:t>authority</w:t>
       </w:r>
       <w:proofErr w:type="spellEnd"/>
       <w:r>
         <w:rPr>
-          <w:rFonts w:asciiTheme="majorHAnsi" w:hAnsiTheme="majorHAnsi" w:cs="Courier New"/>
-          <w:color w:val="000000"/>
-          <w:sz w:val="24"/>
-          <w:szCs w:val="24"/>
+          <w:rFonts w:asciiTheme="majorHAnsi" w:hAnsiTheme="majorHAnsi"/>
+          <w:bCs/>
+          <w:sz w:val="24"/>
+          <w:szCs w:val="28"/>
         </w:rPr>
         <w:t>}</w:t>
       </w:r>
@@ -15638,15 +15686,17 @@
         </w:rPr>
         <w:t>{</w:t>
       </w:r>
-      <w:r>
-        <w:rPr>
-          <w:rFonts w:asciiTheme="majorHAnsi" w:hAnsiTheme="majorHAnsi" w:cs="Courier New"/>
-          <w:color w:val="000000"/>
-          <w:sz w:val="24"/>
-          <w:szCs w:val="24"/>
-        </w:rPr>
-        <w:t>place</w:t>
-      </w:r>
+      <w:proofErr w:type="spellStart"/>
+      <w:r>
+        <w:rPr>
+          <w:rFonts w:asciiTheme="majorHAnsi" w:hAnsiTheme="majorHAnsi" w:cs="Courier New"/>
+          <w:color w:val="000000"/>
+          <w:sz w:val="24"/>
+          <w:szCs w:val="24"/>
+        </w:rPr>
+        <w:t>authority</w:t>
+      </w:r>
+      <w:proofErr w:type="spellEnd"/>
       <w:r>
         <w:rPr>
           <w:rFonts w:asciiTheme="majorHAnsi" w:hAnsiTheme="majorHAnsi" w:cs="Courier New"/>
@@ -16881,6 +16931,63 @@
         <w:rPr>
           <w:rFonts w:asciiTheme="majorHAnsi" w:hAnsiTheme="majorHAnsi" w:cs="Courier New"/>
           <w:color w:val="000000"/>
+          <w:sz w:val="24"/>
+          <w:szCs w:val="24"/>
+        </w:rPr>
+      </w:pPr>
+      <w:r>
+        <w:rPr>
+          <w:rFonts w:asciiTheme="majorHAnsi" w:hAnsiTheme="majorHAnsi" w:cs="Courier New"/>
+          <w:color w:val="000000"/>
+          <w:sz w:val="24"/>
+          <w:szCs w:val="24"/>
+        </w:rPr>
+        <w:t>{Nom} {</w:t>
+      </w:r>
+      <w:proofErr w:type="spellStart"/>
+      <w:r>
+        <w:rPr>
+          <w:rFonts w:asciiTheme="majorHAnsi" w:hAnsiTheme="majorHAnsi" w:cs="Courier New"/>
+          <w:color w:val="000000"/>
+          <w:sz w:val="24"/>
+          <w:szCs w:val="24"/>
+        </w:rPr>
+        <w:t>Prenom</w:t>
+      </w:r>
+      <w:proofErr w:type="spellEnd"/>
+      <w:r>
+        <w:rPr>
+          <w:rFonts w:asciiTheme="majorHAnsi" w:hAnsiTheme="majorHAnsi" w:cs="Courier New"/>
+          <w:color w:val="000000"/>
+          <w:sz w:val="24"/>
+          <w:szCs w:val="24"/>
+        </w:rPr>
+        <w:t>}</w:t>
+      </w:r>
+    </w:p>
+    <w:p>
+      <w:pPr>
+        <w:autoSpaceDE w:val="0"/>
+        <w:autoSpaceDN w:val="0"/>
+        <w:adjustRightInd w:val="0"/>
+        <w:spacing w:after="0" w:line="240" w:lineRule="auto"/>
+        <w:rPr>
+          <w:rFonts w:asciiTheme="majorHAnsi" w:hAnsiTheme="majorHAnsi" w:cs="Courier New"/>
+          <w:color w:val="000000"/>
+          <w:sz w:val="24"/>
+          <w:szCs w:val="24"/>
+        </w:rPr>
+      </w:pPr>
+    </w:p>
+    <w:p>
+      <w:pPr>
+        <w:autoSpaceDE w:val="0"/>
+        <w:autoSpaceDN w:val="0"/>
+        <w:adjustRightInd w:val="0"/>
+        <w:spacing w:after="0" w:line="240" w:lineRule="auto"/>
+        <w:rPr>
+          <w:rFonts w:asciiTheme="majorHAnsi" w:hAnsiTheme="majorHAnsi" w:cs="Courier New"/>
+          <w:color w:val="000000"/>
           <w:sz w:val="28"/>
           <w:szCs w:val="28"/>
         </w:rPr>
@@ -16964,36 +17071,28 @@
           <w:sz w:val="24"/>
           <w:szCs w:val="28"/>
         </w:rPr>
-        <w:t>{place}, Le : {Date}</w:t>
-      </w:r>
-    </w:p>
-    <w:p>
-      <w:pPr>
-        <w:autoSpaceDE w:val="0"/>
-        <w:autoSpaceDN w:val="0"/>
-        <w:adjustRightInd w:val="0"/>
-        <w:spacing w:after="0" w:line="240" w:lineRule="auto"/>
-        <w:rPr>
-          <w:rFonts w:asciiTheme="majorHAnsi" w:hAnsiTheme="majorHAnsi" w:cs="Courier New"/>
-          <w:color w:val="000000"/>
-          <w:sz w:val="24"/>
-          <w:szCs w:val="24"/>
-        </w:rPr>
-      </w:pPr>
-    </w:p>
-    <w:p>
-      <w:pPr>
-        <w:autoSpaceDE w:val="0"/>
-        <w:autoSpaceDN w:val="0"/>
-        <w:adjustRightInd w:val="0"/>
-        <w:spacing w:after="0" w:line="240" w:lineRule="auto"/>
-        <w:rPr>
-          <w:rFonts w:asciiTheme="majorHAnsi" w:hAnsiTheme="majorHAnsi" w:cs="Courier New"/>
-          <w:color w:val="000000"/>
-          <w:sz w:val="24"/>
-          <w:szCs w:val="24"/>
-        </w:rPr>
-      </w:pPr>
+        <w:t>{</w:t>
+      </w:r>
+      <w:proofErr w:type="gramStart"/>
+      <w:r>
+        <w:rPr>
+          <w:rFonts w:asciiTheme="majorHAnsi" w:hAnsiTheme="majorHAnsi"/>
+          <w:bCs/>
+          <w:sz w:val="24"/>
+          <w:szCs w:val="28"/>
+        </w:rPr>
+        <w:t>place</w:t>
+      </w:r>
+      <w:proofErr w:type="gramEnd"/>
+      <w:r>
+        <w:rPr>
+          <w:rFonts w:asciiTheme="majorHAnsi" w:hAnsiTheme="majorHAnsi"/>
+          <w:bCs/>
+          <w:sz w:val="24"/>
+          <w:szCs w:val="28"/>
+        </w:rPr>
+        <w:t>}, Le : {Date}</w:t>
+      </w:r>
     </w:p>
     <w:p>
       <w:pPr>

</xml_diff>

<commit_message>
Feat: UI/UX Overhaul - Modern premium design, improved form layouts, and better responsiveness
</commit_message>
<xml_diff>
--- a/backend/templates/MODELE Particuliers.docx
+++ b/backend/templates/MODELE Particuliers.docx
@@ -3746,8 +3746,8 @@
         <w:rPr>
           <w:rFonts w:asciiTheme="majorHAnsi" w:hAnsiTheme="majorHAnsi" w:cs="Courier New"/>
           <w:color w:val="000000"/>
-          <w:sz w:val="16"/>
-          <w:szCs w:val="16"/>
+          <w:sz w:val="20"/>
+          <w:szCs w:val="20"/>
         </w:rPr>
       </w:pPr>
       <w:r>
@@ -3810,8 +3810,8 @@
         <w:rPr>
           <w:rFonts w:asciiTheme="majorHAnsi" w:hAnsiTheme="majorHAnsi" w:cs="Courier New"/>
           <w:color w:val="000000"/>
-          <w:sz w:val="16"/>
-          <w:szCs w:val="16"/>
+          <w:sz w:val="20"/>
+          <w:szCs w:val="20"/>
         </w:rPr>
         <w:t>Fait à : {place}, Le : {Date}</w:t>
       </w:r>
@@ -13959,16 +13959,27 @@
           <w:sz w:val="24"/>
           <w:szCs w:val="24"/>
         </w:rPr>
-        <w:t xml:space="preserve">P.I N°: </w:t>
-      </w:r>
-      <w:r>
-        <w:rPr>
-          <w:rFonts w:asciiTheme="majorHAnsi" w:hAnsiTheme="majorHAnsi" w:cs="Courier New"/>
-          <w:color w:val="000000"/>
-          <w:sz w:val="24"/>
-          <w:szCs w:val="24"/>
-        </w:rPr>
-        <w:t>{</w:t>
+        <w:t>P.I N</w:t>
+      </w:r>
+      <w:proofErr w:type="gramStart"/>
+      <w:r>
+        <w:rPr>
+          <w:rFonts w:asciiTheme="majorHAnsi" w:hAnsiTheme="majorHAnsi" w:cs="Courier New"/>
+          <w:color w:val="000000"/>
+          <w:sz w:val="24"/>
+          <w:szCs w:val="24"/>
+        </w:rPr>
+        <w:t>°:</w:t>
+      </w:r>
+      <w:proofErr w:type="gramEnd"/>
+      <w:r>
+        <w:rPr>
+          <w:rFonts w:asciiTheme="majorHAnsi" w:hAnsiTheme="majorHAnsi" w:cs="Courier New"/>
+          <w:color w:val="000000"/>
+          <w:sz w:val="24"/>
+          <w:szCs w:val="24"/>
+        </w:rPr>
+        <w:t xml:space="preserve"> {</w:t>
       </w:r>
       <w:proofErr w:type="spellStart"/>
       <w:r>
@@ -13989,6 +14000,83 @@
           <w:szCs w:val="24"/>
         </w:rPr>
         <w:t>}</w:t>
+      </w:r>
+    </w:p>
+    <w:p>
+      <w:pPr>
+        <w:autoSpaceDE w:val="0"/>
+        <w:autoSpaceDN w:val="0"/>
+        <w:adjustRightInd w:val="0"/>
+        <w:spacing w:after="0" w:line="240" w:lineRule="auto"/>
+        <w:rPr>
+          <w:rFonts w:asciiTheme="majorHAnsi" w:hAnsiTheme="majorHAnsi" w:cs="Courier New"/>
+          <w:color w:val="000000"/>
+          <w:sz w:val="24"/>
+          <w:szCs w:val="24"/>
+        </w:rPr>
+      </w:pPr>
+      <w:r>
+        <w:rPr>
+          <w:rFonts w:asciiTheme="majorHAnsi" w:hAnsiTheme="majorHAnsi" w:cs="Courier New"/>
+          <w:color w:val="000000"/>
+          <w:sz w:val="24"/>
+          <w:szCs w:val="24"/>
+        </w:rPr>
+        <w:tab/>
+      </w:r>
+      <w:r>
+        <w:rPr>
+          <w:rFonts w:asciiTheme="majorHAnsi" w:hAnsiTheme="majorHAnsi" w:cs="Courier New"/>
+          <w:color w:val="000000"/>
+          <w:sz w:val="24"/>
+          <w:szCs w:val="24"/>
+        </w:rPr>
+        <w:tab/>
+      </w:r>
+      <w:r>
+        <w:rPr>
+          <w:rFonts w:asciiTheme="majorHAnsi" w:hAnsiTheme="majorHAnsi" w:cs="Courier New"/>
+          <w:color w:val="000000"/>
+          <w:sz w:val="24"/>
+          <w:szCs w:val="24"/>
+        </w:rPr>
+        <w:tab/>
+      </w:r>
+      <w:r>
+        <w:rPr>
+          <w:rFonts w:asciiTheme="majorHAnsi" w:hAnsiTheme="majorHAnsi" w:cs="Courier New"/>
+          <w:color w:val="000000"/>
+          <w:sz w:val="24"/>
+          <w:szCs w:val="24"/>
+        </w:rPr>
+        <w:tab/>
+      </w:r>
+      <w:r>
+        <w:rPr>
+          <w:rFonts w:asciiTheme="majorHAnsi" w:hAnsiTheme="majorHAnsi" w:cs="Courier New"/>
+          <w:color w:val="000000"/>
+          <w:sz w:val="24"/>
+          <w:szCs w:val="24"/>
+        </w:rPr>
+        <w:tab/>
+      </w:r>
+      <w:r>
+        <w:rPr>
+          <w:rFonts w:asciiTheme="majorHAnsi" w:hAnsiTheme="majorHAnsi" w:cs="Courier New"/>
+          <w:color w:val="000000"/>
+          <w:sz w:val="24"/>
+          <w:szCs w:val="24"/>
+        </w:rPr>
+        <w:tab/>
+      </w:r>
+      <w:r>
+        <w:rPr>
+          <w:rFonts w:asciiTheme="majorHAnsi" w:hAnsiTheme="majorHAnsi" w:cs="Courier New"/>
+          <w:color w:val="000000"/>
+          <w:sz w:val="24"/>
+          <w:szCs w:val="24"/>
+        </w:rPr>
+        <w:tab/>
       </w:r>
       <w:r>
         <w:rPr>
@@ -14001,51 +14089,6 @@
       </w:r>
       <w:bookmarkStart w:id="0" w:name="_GoBack"/>
       <w:bookmarkEnd w:id="0"/>
-      <w:r>
-        <w:rPr>
-          <w:rFonts w:asciiTheme="majorHAnsi" w:hAnsiTheme="majorHAnsi" w:cs="Courier New"/>
-          <w:color w:val="000000"/>
-          <w:sz w:val="24"/>
-          <w:szCs w:val="24"/>
-        </w:rPr>
-        <w:tab/>
-      </w:r>
-      <w:r>
-        <w:rPr>
-          <w:rFonts w:asciiTheme="majorHAnsi" w:hAnsiTheme="majorHAnsi" w:cs="Courier New"/>
-          <w:color w:val="000000"/>
-          <w:sz w:val="24"/>
-          <w:szCs w:val="24"/>
-        </w:rPr>
-        <w:tab/>
-      </w:r>
-      <w:r>
-        <w:rPr>
-          <w:rFonts w:asciiTheme="majorHAnsi" w:hAnsiTheme="majorHAnsi" w:cs="Courier New"/>
-          <w:color w:val="000000"/>
-          <w:sz w:val="24"/>
-          <w:szCs w:val="24"/>
-        </w:rPr>
-        <w:tab/>
-      </w:r>
-      <w:r>
-        <w:rPr>
-          <w:rFonts w:asciiTheme="majorHAnsi" w:hAnsiTheme="majorHAnsi" w:cs="Courier New"/>
-          <w:color w:val="000000"/>
-          <w:sz w:val="24"/>
-          <w:szCs w:val="24"/>
-        </w:rPr>
-        <w:tab/>
-      </w:r>
-      <w:r>
-        <w:rPr>
-          <w:rFonts w:asciiTheme="majorHAnsi" w:hAnsiTheme="majorHAnsi" w:cs="Courier New"/>
-          <w:color w:val="000000"/>
-          <w:sz w:val="24"/>
-          <w:szCs w:val="24"/>
-        </w:rPr>
-        <w:tab/>
-      </w:r>
       <w:r>
         <w:rPr>
           <w:rFonts w:asciiTheme="majorHAnsi" w:hAnsiTheme="majorHAnsi" w:cs="Courier New"/>

</xml_diff>

<commit_message>
Add KYC and consent fields to Word templates
</commit_message>
<xml_diff>
--- a/backend/templates/MODELE Particuliers.docx
+++ b/backend/templates/MODELE Particuliers.docx
@@ -51,23 +51,7 @@
             <w14:round/>
           </w14:textOutline>
         </w:rPr>
-        <w:t>Contrat d’Abonnement au Service Internet</w:t>
-      </w:r>
-      <w:r>
-        <w:rPr>
-          <w:rFonts w:asciiTheme="majorHAnsi" w:hAnsiTheme="majorHAnsi"/>
-          <w:b/>
-          <w:sz w:val="36"/>
-          <w:szCs w:val="24"/>
-          <w14:textOutline w14:w="12700" w14:cap="flat" w14:cmpd="sng" w14:algn="ctr">
-            <w14:solidFill>
-              <w14:srgbClr w14:val="0070C0"/>
-            </w14:solidFill>
-            <w14:prstDash w14:val="solid"/>
-            <w14:round/>
-          </w14:textOutline>
-        </w:rPr>
-        <w:t xml:space="preserve"> </w:t>
+        <w:t xml:space="preserve">Contrat d’Abonnement </w:t>
       </w:r>
       <w:r>
         <w:rPr>
@@ -145,7 +129,6 @@
         <w:rPr>
           <w:rFonts w:asciiTheme="majorHAnsi" w:hAnsiTheme="majorHAnsi"/>
           <w:sz w:val="20"/>
-          <w:lang w:val="en-US"/>
         </w:rPr>
       </w:pPr>
       <w:r>
@@ -153,17 +136,14 @@
           <w:rFonts w:asciiTheme="majorHAnsi" w:hAnsiTheme="majorHAnsi"/>
           <w:b/>
           <w:sz w:val="20"/>
-          <w:lang w:val="en-US"/>
         </w:rPr>
         <w:t xml:space="preserve">REFERENCE </w:t>
       </w:r>
-      <w:proofErr w:type="gramStart"/>
       <w:r>
         <w:rPr>
           <w:rFonts w:asciiTheme="majorHAnsi" w:hAnsiTheme="majorHAnsi"/>
           <w:b/>
           <w:sz w:val="20"/>
-          <w:lang w:val="en-US"/>
         </w:rPr>
         <w:t>CLIENT </w:t>
       </w:r>
@@ -171,58 +151,43 @@
         <w:rPr>
           <w:rFonts w:asciiTheme="majorHAnsi" w:hAnsiTheme="majorHAnsi"/>
           <w:sz w:val="20"/>
-          <w:lang w:val="en-US"/>
-        </w:rPr>
-        <w:t>:</w:t>
-      </w:r>
-      <w:proofErr w:type="gramEnd"/>
+        </w:rPr>
+        <w:t xml:space="preserve">: </w:t>
+      </w:r>
       <w:r>
         <w:rPr>
           <w:rFonts w:asciiTheme="majorHAnsi" w:hAnsiTheme="majorHAnsi"/>
           <w:sz w:val="20"/>
-          <w:lang w:val="en-US"/>
-        </w:rPr>
-        <w:t xml:space="preserve"> </w:t>
-      </w:r>
+        </w:rPr>
+        <w:t>{</w:t>
+      </w:r>
+      <w:proofErr w:type="spellStart"/>
       <w:r>
         <w:rPr>
           <w:rFonts w:asciiTheme="majorHAnsi" w:hAnsiTheme="majorHAnsi"/>
           <w:sz w:val="20"/>
-          <w:lang w:val="en-US"/>
-        </w:rPr>
-        <w:t>{</w:t>
-      </w:r>
-      <w:proofErr w:type="spellStart"/>
+        </w:rPr>
+        <w:t>Reference_client</w:t>
+      </w:r>
+      <w:proofErr w:type="spellEnd"/>
       <w:r>
         <w:rPr>
           <w:rFonts w:asciiTheme="majorHAnsi" w:hAnsiTheme="majorHAnsi"/>
           <w:sz w:val="20"/>
-          <w:lang w:val="en-US"/>
-        </w:rPr>
-        <w:t>Reference_client</w:t>
-      </w:r>
-      <w:proofErr w:type="spellEnd"/>
+        </w:rPr>
+        <w:t>}</w:t>
+      </w:r>
       <w:r>
         <w:rPr>
           <w:rFonts w:asciiTheme="majorHAnsi" w:hAnsiTheme="majorHAnsi"/>
           <w:sz w:val="20"/>
-          <w:lang w:val="en-US"/>
-        </w:rPr>
-        <w:t>}</w:t>
+        </w:rPr>
+        <w:t xml:space="preserve"> </w:t>
       </w:r>
       <w:r>
         <w:rPr>
           <w:rFonts w:asciiTheme="majorHAnsi" w:hAnsiTheme="majorHAnsi"/>
           <w:sz w:val="20"/>
-          <w:lang w:val="en-US"/>
-        </w:rPr>
-        <w:t xml:space="preserve"> </w:t>
-      </w:r>
-      <w:r>
-        <w:rPr>
-          <w:rFonts w:asciiTheme="majorHAnsi" w:hAnsiTheme="majorHAnsi"/>
-          <w:sz w:val="20"/>
-          <w:lang w:val="en-US"/>
         </w:rPr>
         <w:t xml:space="preserve">                               </w:t>
       </w:r>
@@ -1084,14 +1049,7 @@
                 <w:rFonts w:asciiTheme="majorHAnsi" w:hAnsiTheme="majorHAnsi"/>
                 <w:sz w:val="20"/>
               </w:rPr>
-              <w:t>840,3</w:t>
-            </w:r>
-            <w:r>
-              <w:rPr>
-                <w:rFonts w:asciiTheme="majorHAnsi" w:hAnsiTheme="majorHAnsi"/>
-                <w:sz w:val="20"/>
-              </w:rPr>
-              <w:t>4</w:t>
+              <w:t>3 361,34</w:t>
             </w:r>
           </w:p>
         </w:tc>
@@ -1119,7 +1077,7 @@
                 <w:rFonts w:asciiTheme="majorHAnsi" w:hAnsiTheme="majorHAnsi"/>
                 <w:sz w:val="20"/>
               </w:rPr>
-              <w:t>159,66</w:t>
+              <w:t>638.66</w:t>
             </w:r>
           </w:p>
         </w:tc>
@@ -1149,7 +1107,7 @@
                 <w:b/>
                 <w:sz w:val="20"/>
               </w:rPr>
-              <w:t>1</w:t>
+              <w:t>4</w:t>
             </w:r>
             <w:r>
               <w:rPr>
@@ -1206,12 +1164,14 @@
               <w:rPr>
                 <w:rFonts w:asciiTheme="majorHAnsi" w:hAnsiTheme="majorHAnsi"/>
                 <w:sz w:val="20"/>
+                <w:highlight w:val="lightGray"/>
               </w:rPr>
             </w:pPr>
             <w:r>
               <w:rPr>
                 <w:rFonts w:asciiTheme="majorHAnsi" w:hAnsiTheme="majorHAnsi"/>
                 <w:sz w:val="20"/>
+                <w:highlight w:val="lightGray"/>
               </w:rPr>
               <w:t>0</w:t>
             </w:r>
@@ -1219,6 +1179,7 @@
               <w:rPr>
                 <w:rFonts w:asciiTheme="majorHAnsi" w:hAnsiTheme="majorHAnsi"/>
                 <w:sz w:val="20"/>
+                <w:highlight w:val="lightGray"/>
               </w:rPr>
               <w:t>2</w:t>
             </w:r>
@@ -1243,6 +1204,7 @@
                 <w:bCs/>
                 <w:strike/>
                 <w:sz w:val="20"/>
+                <w:highlight w:val="lightGray"/>
               </w:rPr>
             </w:pPr>
             <w:r>
@@ -1253,6 +1215,7 @@
                 <w:strike/>
                 <w:noProof/>
                 <w:sz w:val="20"/>
+                <w:highlight w:val="lightGray"/>
                 <w:lang w:eastAsia="fr-FR"/>
               </w:rPr>
               <mc:AlternateContent>
@@ -1330,6 +1293,7 @@
                 <w:bCs/>
                 <w:strike/>
                 <w:sz w:val="20"/>
+                <w:highlight w:val="lightGray"/>
               </w:rPr>
               <w:t>Frais Installation</w:t>
             </w:r>
@@ -1340,6 +1304,7 @@
                 <w:bCs/>
                 <w:strike/>
                 <w:sz w:val="20"/>
+                <w:highlight w:val="lightGray"/>
               </w:rPr>
               <w:t xml:space="preserve"> (Service Conventionné)</w:t>
             </w:r>
@@ -1351,6 +1316,7 @@
                 <w:rFonts w:asciiTheme="majorHAnsi" w:hAnsiTheme="majorHAnsi"/>
                 <w:strike/>
                 <w:sz w:val="20"/>
+                <w:highlight w:val="lightGray"/>
               </w:rPr>
             </w:pPr>
             <w:r>
@@ -1358,6 +1324,7 @@
                 <w:rFonts w:asciiTheme="majorHAnsi" w:hAnsiTheme="majorHAnsi"/>
                 <w:strike/>
                 <w:sz w:val="20"/>
+                <w:highlight w:val="lightGray"/>
               </w:rPr>
               <w:t xml:space="preserve"> </w:t>
             </w:r>
@@ -1367,6 +1334,7 @@
                 <w:strike/>
                 <w:sz w:val="16"/>
                 <w:szCs w:val="18"/>
+                <w:highlight w:val="lightGray"/>
               </w:rPr>
               <w:t>(</w:t>
             </w:r>
@@ -1376,6 +1344,7 @@
                 <w:strike/>
                 <w:sz w:val="16"/>
                 <w:szCs w:val="18"/>
+                <w:highlight w:val="lightGray"/>
               </w:rPr>
               <w:t>L</w:t>
             </w:r>
@@ -1385,6 +1354,7 @@
                 <w:strike/>
                 <w:sz w:val="16"/>
                 <w:szCs w:val="18"/>
+                <w:highlight w:val="lightGray"/>
               </w:rPr>
               <w:t xml:space="preserve">ien </w:t>
             </w:r>
@@ -1394,6 +1364,7 @@
                 <w:strike/>
                 <w:sz w:val="16"/>
                 <w:szCs w:val="18"/>
+                <w:highlight w:val="lightGray"/>
               </w:rPr>
               <w:t>Relai</w:t>
             </w:r>
@@ -1403,6 +1374,7 @@
                 <w:strike/>
                 <w:sz w:val="16"/>
                 <w:szCs w:val="18"/>
+                <w:highlight w:val="lightGray"/>
               </w:rPr>
               <w:t>)</w:t>
             </w:r>
@@ -1426,6 +1398,7 @@
                 <w:rFonts w:asciiTheme="majorHAnsi" w:hAnsiTheme="majorHAnsi"/>
                 <w:strike/>
                 <w:sz w:val="20"/>
+                <w:highlight w:val="lightGray"/>
               </w:rPr>
             </w:pPr>
             <w:r>
@@ -1433,6 +1406,7 @@
                 <w:rFonts w:asciiTheme="majorHAnsi" w:hAnsiTheme="majorHAnsi"/>
                 <w:strike/>
                 <w:sz w:val="20"/>
+                <w:highlight w:val="lightGray"/>
               </w:rPr>
               <w:t>0</w:t>
             </w:r>
@@ -1441,6 +1415,7 @@
                 <w:rFonts w:asciiTheme="majorHAnsi" w:hAnsiTheme="majorHAnsi"/>
                 <w:strike/>
                 <w:sz w:val="20"/>
+                <w:highlight w:val="lightGray"/>
               </w:rPr>
               <w:t>,00</w:t>
             </w:r>
@@ -1464,6 +1439,7 @@
                 <w:rFonts w:asciiTheme="majorHAnsi" w:hAnsiTheme="majorHAnsi"/>
                 <w:strike/>
                 <w:sz w:val="20"/>
+                <w:highlight w:val="lightGray"/>
               </w:rPr>
             </w:pPr>
             <w:r>
@@ -1471,6 +1447,7 @@
                 <w:rFonts w:asciiTheme="majorHAnsi" w:hAnsiTheme="majorHAnsi"/>
                 <w:strike/>
                 <w:sz w:val="20"/>
+                <w:highlight w:val="lightGray"/>
               </w:rPr>
               <w:t>0</w:t>
             </w:r>
@@ -1479,6 +1456,7 @@
                 <w:rFonts w:asciiTheme="majorHAnsi" w:hAnsiTheme="majorHAnsi"/>
                 <w:strike/>
                 <w:sz w:val="20"/>
+                <w:highlight w:val="lightGray"/>
               </w:rPr>
               <w:t>,00</w:t>
             </w:r>
@@ -1503,6 +1481,7 @@
                 <w:b/>
                 <w:strike/>
                 <w:sz w:val="20"/>
+                <w:highlight w:val="lightGray"/>
               </w:rPr>
             </w:pPr>
             <w:r>
@@ -1511,6 +1490,7 @@
                 <w:b/>
                 <w:strike/>
                 <w:sz w:val="20"/>
+                <w:highlight w:val="lightGray"/>
               </w:rPr>
               <w:t>0</w:t>
             </w:r>
@@ -1520,6 +1500,7 @@
                 <w:b/>
                 <w:strike/>
                 <w:sz w:val="20"/>
+                <w:highlight w:val="lightGray"/>
               </w:rPr>
               <w:t>,00</w:t>
             </w:r>
@@ -1588,7 +1569,7 @@
                 <w:b/>
                 <w:sz w:val="20"/>
               </w:rPr>
-              <w:t>1</w:t>
+              <w:t>4</w:t>
             </w:r>
             <w:r>
               <w:rPr>
@@ -2062,12 +2043,14 @@
               <w:rPr>
                 <w:rFonts w:asciiTheme="majorHAnsi" w:hAnsiTheme="majorHAnsi"/>
                 <w:sz w:val="20"/>
+                <w:highlight w:val="lightGray"/>
               </w:rPr>
             </w:pPr>
             <w:r>
               <w:rPr>
                 <w:rFonts w:asciiTheme="majorHAnsi" w:hAnsiTheme="majorHAnsi"/>
                 <w:sz w:val="20"/>
+                <w:highlight w:val="lightGray"/>
               </w:rPr>
               <w:t>02</w:t>
             </w:r>
@@ -2090,6 +2073,7 @@
                 <w:rFonts w:asciiTheme="majorHAnsi" w:hAnsiTheme="majorHAnsi"/>
                 <w:strike/>
                 <w:sz w:val="20"/>
+                <w:highlight w:val="lightGray"/>
                 <w:lang w:val="en-US"/>
               </w:rPr>
             </w:pPr>
@@ -2101,6 +2085,7 @@
                 <w:strike/>
                 <w:noProof/>
                 <w:sz w:val="20"/>
+                <w:highlight w:val="lightGray"/>
                 <w:lang w:val="en-US"/>
               </w:rPr>
               <w:t>Fixed Wireless Internet Access</w:t>
@@ -2111,6 +2096,7 @@
                 <w:b/>
                 <w:strike/>
                 <w:sz w:val="20"/>
+                <w:highlight w:val="lightGray"/>
                 <w:lang w:val="en-US"/>
               </w:rPr>
               <w:t xml:space="preserve"> up to</w:t>
@@ -2121,6 +2107,7 @@
                 <w:b/>
                 <w:strike/>
                 <w:sz w:val="20"/>
+                <w:highlight w:val="lightGray"/>
                 <w:lang w:val="en-US"/>
               </w:rPr>
               <w:t xml:space="preserve"> </w:t>
@@ -2131,6 +2118,7 @@
                 <w:b/>
                 <w:strike/>
                 <w:sz w:val="20"/>
+                <w:highlight w:val="lightGray"/>
                 <w:lang w:val="en-US"/>
               </w:rPr>
               <w:t>25</w:t>
@@ -2141,6 +2129,7 @@
                 <w:b/>
                 <w:strike/>
                 <w:sz w:val="20"/>
+                <w:highlight w:val="lightGray"/>
                 <w:lang w:val="en-US"/>
               </w:rPr>
               <w:t xml:space="preserve"> Mbps</w:t>
@@ -2153,6 +2142,7 @@
                 <w:rFonts w:asciiTheme="majorHAnsi" w:hAnsiTheme="majorHAnsi"/>
                 <w:strike/>
                 <w:sz w:val="20"/>
+                <w:highlight w:val="lightGray"/>
               </w:rPr>
             </w:pPr>
             <w:r>
@@ -2160,6 +2150,7 @@
                 <w:rFonts w:asciiTheme="majorHAnsi" w:hAnsiTheme="majorHAnsi"/>
                 <w:strike/>
                 <w:sz w:val="16"/>
+                <w:highlight w:val="lightGray"/>
               </w:rPr>
               <w:t>(</w:t>
             </w:r>
@@ -2168,6 +2159,7 @@
                 <w:rFonts w:asciiTheme="majorHAnsi" w:hAnsiTheme="majorHAnsi"/>
                 <w:strike/>
                 <w:sz w:val="16"/>
+                <w:highlight w:val="lightGray"/>
               </w:rPr>
               <w:t>J</w:t>
             </w:r>
@@ -2176,6 +2168,7 @@
                 <w:rFonts w:asciiTheme="majorHAnsi" w:hAnsiTheme="majorHAnsi"/>
                 <w:strike/>
                 <w:sz w:val="16"/>
+                <w:highlight w:val="lightGray"/>
               </w:rPr>
               <w:t xml:space="preserve">usqu’à </w:t>
             </w:r>
@@ -2184,6 +2177,7 @@
                 <w:rFonts w:asciiTheme="majorHAnsi" w:hAnsiTheme="majorHAnsi"/>
                 <w:strike/>
                 <w:sz w:val="16"/>
+                <w:highlight w:val="lightGray"/>
               </w:rPr>
               <w:t>25</w:t>
             </w:r>
@@ -2192,6 +2186,7 @@
                 <w:rFonts w:asciiTheme="majorHAnsi" w:hAnsiTheme="majorHAnsi"/>
                 <w:strike/>
                 <w:sz w:val="16"/>
+                <w:highlight w:val="lightGray"/>
               </w:rPr>
               <w:t xml:space="preserve"> Mbps </w:t>
             </w:r>
@@ -2201,6 +2196,7 @@
                 <w:rFonts w:asciiTheme="majorHAnsi" w:hAnsiTheme="majorHAnsi"/>
                 <w:strike/>
                 <w:sz w:val="16"/>
+                <w:highlight w:val="lightGray"/>
               </w:rPr>
               <w:t>Download</w:t>
             </w:r>
@@ -2210,6 +2206,7 @@
                 <w:rFonts w:asciiTheme="majorHAnsi" w:hAnsiTheme="majorHAnsi"/>
                 <w:strike/>
                 <w:sz w:val="16"/>
+                <w:highlight w:val="lightGray"/>
               </w:rPr>
               <w:t xml:space="preserve"> et</w:t>
             </w:r>
@@ -2218,6 +2215,7 @@
                 <w:rFonts w:asciiTheme="majorHAnsi" w:hAnsiTheme="majorHAnsi"/>
                 <w:strike/>
                 <w:sz w:val="16"/>
+                <w:highlight w:val="lightGray"/>
               </w:rPr>
               <w:t xml:space="preserve"> </w:t>
             </w:r>
@@ -2226,6 +2224,7 @@
                 <w:rFonts w:asciiTheme="majorHAnsi" w:hAnsiTheme="majorHAnsi"/>
                 <w:strike/>
                 <w:sz w:val="16"/>
+                <w:highlight w:val="lightGray"/>
               </w:rPr>
               <w:t>5 M</w:t>
             </w:r>
@@ -2234,6 +2233,7 @@
                 <w:rFonts w:asciiTheme="majorHAnsi" w:hAnsiTheme="majorHAnsi"/>
                 <w:strike/>
                 <w:sz w:val="16"/>
+                <w:highlight w:val="lightGray"/>
               </w:rPr>
               <w:t xml:space="preserve">bps </w:t>
             </w:r>
@@ -2243,6 +2243,7 @@
                 <w:rFonts w:asciiTheme="majorHAnsi" w:hAnsiTheme="majorHAnsi"/>
                 <w:strike/>
                 <w:sz w:val="16"/>
+                <w:highlight w:val="lightGray"/>
               </w:rPr>
               <w:t>Upload</w:t>
             </w:r>
@@ -2252,6 +2253,7 @@
                 <w:rFonts w:asciiTheme="majorHAnsi" w:hAnsiTheme="majorHAnsi"/>
                 <w:strike/>
                 <w:sz w:val="16"/>
+                <w:highlight w:val="lightGray"/>
               </w:rPr>
               <w:t>)</w:t>
             </w:r>
@@ -2275,6 +2277,7 @@
                 <w:rFonts w:asciiTheme="majorHAnsi" w:hAnsiTheme="majorHAnsi"/>
                 <w:strike/>
                 <w:sz w:val="20"/>
+                <w:highlight w:val="lightGray"/>
               </w:rPr>
             </w:pPr>
             <w:r>
@@ -2282,6 +2285,7 @@
                 <w:rFonts w:asciiTheme="majorHAnsi" w:hAnsiTheme="majorHAnsi"/>
                 <w:strike/>
                 <w:sz w:val="20"/>
+                <w:highlight w:val="lightGray"/>
               </w:rPr>
               <w:t>2.4</w:t>
             </w:r>
@@ -2290,6 +2294,7 @@
                 <w:rFonts w:asciiTheme="majorHAnsi" w:hAnsiTheme="majorHAnsi"/>
                 <w:strike/>
                 <w:sz w:val="20"/>
+                <w:highlight w:val="lightGray"/>
               </w:rPr>
               <w:t>00,00</w:t>
             </w:r>
@@ -2313,6 +2318,7 @@
                 <w:rFonts w:asciiTheme="majorHAnsi" w:hAnsiTheme="majorHAnsi"/>
                 <w:strike/>
                 <w:sz w:val="20"/>
+                <w:highlight w:val="lightGray"/>
               </w:rPr>
             </w:pPr>
             <w:r>
@@ -2320,6 +2326,7 @@
                 <w:rFonts w:asciiTheme="majorHAnsi" w:hAnsiTheme="majorHAnsi"/>
                 <w:strike/>
                 <w:sz w:val="20"/>
+                <w:highlight w:val="lightGray"/>
               </w:rPr>
               <w:t>0,00</w:t>
             </w:r>
@@ -2344,6 +2351,7 @@
                 <w:b/>
                 <w:strike/>
                 <w:sz w:val="20"/>
+                <w:highlight w:val="lightGray"/>
               </w:rPr>
             </w:pPr>
             <w:r>
@@ -2352,6 +2360,7 @@
                 <w:b/>
                 <w:strike/>
                 <w:sz w:val="20"/>
+                <w:highlight w:val="lightGray"/>
               </w:rPr>
               <w:t>2.</w:t>
             </w:r>
@@ -2361,6 +2370,7 @@
                 <w:b/>
                 <w:strike/>
                 <w:sz w:val="20"/>
+                <w:highlight w:val="lightGray"/>
               </w:rPr>
               <w:t>4</w:t>
             </w:r>
@@ -2370,6 +2380,7 @@
                 <w:b/>
                 <w:strike/>
                 <w:sz w:val="20"/>
+                <w:highlight w:val="lightGray"/>
               </w:rPr>
               <w:t>00,00</w:t>
             </w:r>
@@ -2396,12 +2407,14 @@
               <w:rPr>
                 <w:rFonts w:asciiTheme="majorHAnsi" w:hAnsiTheme="majorHAnsi"/>
                 <w:sz w:val="20"/>
+                <w:highlight w:val="lightGray"/>
               </w:rPr>
             </w:pPr>
             <w:r>
               <w:rPr>
                 <w:rFonts w:asciiTheme="majorHAnsi" w:hAnsiTheme="majorHAnsi"/>
                 <w:sz w:val="20"/>
+                <w:highlight w:val="lightGray"/>
               </w:rPr>
               <w:t>03</w:t>
             </w:r>
@@ -2424,6 +2437,7 @@
                 <w:rFonts w:asciiTheme="majorHAnsi" w:hAnsiTheme="majorHAnsi"/>
                 <w:strike/>
                 <w:sz w:val="20"/>
+                <w:highlight w:val="lightGray"/>
                 <w:lang w:val="en-US"/>
               </w:rPr>
             </w:pPr>
@@ -2435,6 +2449,7 @@
                 <w:strike/>
                 <w:noProof/>
                 <w:sz w:val="20"/>
+                <w:highlight w:val="lightGray"/>
                 <w:lang w:val="en-US"/>
               </w:rPr>
               <w:t>Fixed Wireless Internet Access</w:t>
@@ -2445,6 +2460,7 @@
                 <w:b/>
                 <w:strike/>
                 <w:sz w:val="20"/>
+                <w:highlight w:val="lightGray"/>
                 <w:lang w:val="en-US"/>
               </w:rPr>
               <w:t xml:space="preserve"> up to</w:t>
@@ -2455,6 +2471,7 @@
                 <w:b/>
                 <w:strike/>
                 <w:sz w:val="20"/>
+                <w:highlight w:val="lightGray"/>
                 <w:lang w:val="en-US"/>
               </w:rPr>
               <w:t xml:space="preserve"> </w:t>
@@ -2465,6 +2482,7 @@
                 <w:b/>
                 <w:strike/>
                 <w:sz w:val="20"/>
+                <w:highlight w:val="lightGray"/>
                 <w:lang w:val="en-US"/>
               </w:rPr>
               <w:t>35</w:t>
@@ -2475,6 +2493,7 @@
                 <w:b/>
                 <w:strike/>
                 <w:sz w:val="20"/>
+                <w:highlight w:val="lightGray"/>
                 <w:lang w:val="en-US"/>
               </w:rPr>
               <w:t xml:space="preserve"> Mbps</w:t>
@@ -2487,6 +2506,7 @@
                 <w:rFonts w:asciiTheme="majorHAnsi" w:hAnsiTheme="majorHAnsi"/>
                 <w:strike/>
                 <w:sz w:val="20"/>
+                <w:highlight w:val="lightGray"/>
               </w:rPr>
             </w:pPr>
             <w:r>
@@ -2494,6 +2514,7 @@
                 <w:rFonts w:asciiTheme="majorHAnsi" w:hAnsiTheme="majorHAnsi"/>
                 <w:strike/>
                 <w:sz w:val="16"/>
+                <w:highlight w:val="lightGray"/>
               </w:rPr>
               <w:t>(</w:t>
             </w:r>
@@ -2502,6 +2523,7 @@
                 <w:rFonts w:asciiTheme="majorHAnsi" w:hAnsiTheme="majorHAnsi"/>
                 <w:strike/>
                 <w:sz w:val="16"/>
+                <w:highlight w:val="lightGray"/>
               </w:rPr>
               <w:t>J</w:t>
             </w:r>
@@ -2510,6 +2532,7 @@
                 <w:rFonts w:asciiTheme="majorHAnsi" w:hAnsiTheme="majorHAnsi"/>
                 <w:strike/>
                 <w:sz w:val="16"/>
+                <w:highlight w:val="lightGray"/>
               </w:rPr>
               <w:t xml:space="preserve">usqu’à </w:t>
             </w:r>
@@ -2518,6 +2541,7 @@
                 <w:rFonts w:asciiTheme="majorHAnsi" w:hAnsiTheme="majorHAnsi"/>
                 <w:strike/>
                 <w:sz w:val="16"/>
+                <w:highlight w:val="lightGray"/>
               </w:rPr>
               <w:t>35</w:t>
             </w:r>
@@ -2526,6 +2550,7 @@
                 <w:rFonts w:asciiTheme="majorHAnsi" w:hAnsiTheme="majorHAnsi"/>
                 <w:strike/>
                 <w:sz w:val="16"/>
+                <w:highlight w:val="lightGray"/>
               </w:rPr>
               <w:t xml:space="preserve"> Mbps </w:t>
             </w:r>
@@ -2535,6 +2560,7 @@
                 <w:rFonts w:asciiTheme="majorHAnsi" w:hAnsiTheme="majorHAnsi"/>
                 <w:strike/>
                 <w:sz w:val="16"/>
+                <w:highlight w:val="lightGray"/>
               </w:rPr>
               <w:t>Download</w:t>
             </w:r>
@@ -2544,6 +2570,7 @@
                 <w:rFonts w:asciiTheme="majorHAnsi" w:hAnsiTheme="majorHAnsi"/>
                 <w:strike/>
                 <w:sz w:val="16"/>
+                <w:highlight w:val="lightGray"/>
               </w:rPr>
               <w:t xml:space="preserve"> et </w:t>
             </w:r>
@@ -2552,6 +2579,7 @@
                 <w:rFonts w:asciiTheme="majorHAnsi" w:hAnsiTheme="majorHAnsi"/>
                 <w:strike/>
                 <w:sz w:val="16"/>
+                <w:highlight w:val="lightGray"/>
               </w:rPr>
               <w:t>10 M</w:t>
             </w:r>
@@ -2560,6 +2588,7 @@
                 <w:rFonts w:asciiTheme="majorHAnsi" w:hAnsiTheme="majorHAnsi"/>
                 <w:strike/>
                 <w:sz w:val="16"/>
+                <w:highlight w:val="lightGray"/>
               </w:rPr>
               <w:t xml:space="preserve">bps </w:t>
             </w:r>
@@ -2569,6 +2598,7 @@
                 <w:rFonts w:asciiTheme="majorHAnsi" w:hAnsiTheme="majorHAnsi"/>
                 <w:strike/>
                 <w:sz w:val="16"/>
+                <w:highlight w:val="lightGray"/>
               </w:rPr>
               <w:t>Upload</w:t>
             </w:r>
@@ -2578,6 +2608,7 @@
                 <w:rFonts w:asciiTheme="majorHAnsi" w:hAnsiTheme="majorHAnsi"/>
                 <w:strike/>
                 <w:sz w:val="16"/>
+                <w:highlight w:val="lightGray"/>
               </w:rPr>
               <w:t>)</w:t>
             </w:r>
@@ -2601,6 +2632,7 @@
                 <w:rFonts w:asciiTheme="majorHAnsi" w:hAnsiTheme="majorHAnsi"/>
                 <w:strike/>
                 <w:sz w:val="20"/>
+                <w:highlight w:val="lightGray"/>
               </w:rPr>
             </w:pPr>
             <w:r>
@@ -2608,6 +2640,7 @@
                 <w:rFonts w:asciiTheme="majorHAnsi" w:hAnsiTheme="majorHAnsi"/>
                 <w:strike/>
                 <w:sz w:val="20"/>
+                <w:highlight w:val="lightGray"/>
               </w:rPr>
               <w:t>2.</w:t>
             </w:r>
@@ -2616,6 +2649,7 @@
                 <w:rFonts w:asciiTheme="majorHAnsi" w:hAnsiTheme="majorHAnsi"/>
                 <w:strike/>
                 <w:sz w:val="20"/>
+                <w:highlight w:val="lightGray"/>
               </w:rPr>
               <w:t>8</w:t>
             </w:r>
@@ -2624,6 +2658,7 @@
                 <w:rFonts w:asciiTheme="majorHAnsi" w:hAnsiTheme="majorHAnsi"/>
                 <w:strike/>
                 <w:sz w:val="20"/>
+                <w:highlight w:val="lightGray"/>
               </w:rPr>
               <w:t>00,00</w:t>
             </w:r>
@@ -2647,6 +2682,7 @@
                 <w:rFonts w:asciiTheme="majorHAnsi" w:hAnsiTheme="majorHAnsi"/>
                 <w:strike/>
                 <w:sz w:val="20"/>
+                <w:highlight w:val="lightGray"/>
               </w:rPr>
             </w:pPr>
             <w:r>
@@ -2654,6 +2690,7 @@
                 <w:rFonts w:asciiTheme="majorHAnsi" w:hAnsiTheme="majorHAnsi"/>
                 <w:strike/>
                 <w:sz w:val="20"/>
+                <w:highlight w:val="lightGray"/>
               </w:rPr>
               <w:t>0,00</w:t>
             </w:r>
@@ -2678,6 +2715,7 @@
                 <w:b/>
                 <w:strike/>
                 <w:sz w:val="20"/>
+                <w:highlight w:val="lightGray"/>
               </w:rPr>
             </w:pPr>
             <w:r>
@@ -2686,6 +2724,7 @@
                 <w:b/>
                 <w:strike/>
                 <w:sz w:val="20"/>
+                <w:highlight w:val="lightGray"/>
               </w:rPr>
               <w:t>2.</w:t>
             </w:r>
@@ -2695,6 +2734,7 @@
                 <w:b/>
                 <w:strike/>
                 <w:sz w:val="20"/>
+                <w:highlight w:val="lightGray"/>
               </w:rPr>
               <w:t>8</w:t>
             </w:r>
@@ -2704,6 +2744,7 @@
                 <w:b/>
                 <w:strike/>
                 <w:sz w:val="20"/>
+                <w:highlight w:val="lightGray"/>
               </w:rPr>
               <w:t>00,00</w:t>
             </w:r>
@@ -2727,12 +2768,14 @@
               <w:rPr>
                 <w:rFonts w:asciiTheme="majorHAnsi" w:hAnsiTheme="majorHAnsi"/>
                 <w:sz w:val="20"/>
+                <w:highlight w:val="lightGray"/>
               </w:rPr>
             </w:pPr>
             <w:r>
               <w:rPr>
                 <w:rFonts w:asciiTheme="majorHAnsi" w:hAnsiTheme="majorHAnsi"/>
                 <w:sz w:val="20"/>
+                <w:highlight w:val="lightGray"/>
               </w:rPr>
               <w:t>04</w:t>
             </w:r>
@@ -2758,6 +2801,7 @@
                 <w:strike/>
                 <w:noProof/>
                 <w:sz w:val="20"/>
+                <w:highlight w:val="lightGray"/>
                 <w:lang w:val="en-US"/>
               </w:rPr>
             </w:pPr>
@@ -2769,6 +2813,7 @@
                 <w:strike/>
                 <w:noProof/>
                 <w:sz w:val="20"/>
+                <w:highlight w:val="lightGray"/>
                 <w:lang w:val="en-US"/>
               </w:rPr>
               <w:t>Fixed Wireless Internet Access</w:t>
@@ -2779,6 +2824,7 @@
                 <w:b/>
                 <w:strike/>
                 <w:sz w:val="20"/>
+                <w:highlight w:val="lightGray"/>
                 <w:lang w:val="en-US"/>
               </w:rPr>
               <w:t xml:space="preserve"> up to</w:t>
@@ -2791,14 +2837,12 @@
                 <w:strike/>
                 <w:noProof/>
                 <w:sz w:val="20"/>
+                <w:highlight w:val="lightGray"/>
                 <w:lang w:val="en-US"/>
               </w:rPr>
-              <w:t xml:space="preserve"> 50Mbps</w:t>
-            </w:r>
-          </w:p>
-          <w:p>
-            <w:pPr>
-              <w:cnfStyle w:val="000000000000" w:firstRow="0" w:lastRow="0" w:firstColumn="0" w:lastColumn="0" w:oddVBand="0" w:evenVBand="0" w:oddHBand="0" w:evenHBand="0" w:firstRowFirstColumn="0" w:firstRowLastColumn="0" w:lastRowFirstColumn="0" w:lastRowLastColumn="0"/>
+              <w:t xml:space="preserve"> 50</w:t>
+            </w:r>
+            <w:r>
               <w:rPr>
                 <w:rFonts w:asciiTheme="majorHAnsi" w:hAnsiTheme="majorHAnsi"/>
                 <w:b/>
@@ -2806,6 +2850,36 @@
                 <w:strike/>
                 <w:noProof/>
                 <w:sz w:val="20"/>
+                <w:highlight w:val="lightGray"/>
+                <w:lang w:val="en-US"/>
+              </w:rPr>
+              <w:t xml:space="preserve"> </w:t>
+            </w:r>
+            <w:r>
+              <w:rPr>
+                <w:rFonts w:asciiTheme="majorHAnsi" w:hAnsiTheme="majorHAnsi"/>
+                <w:b/>
+                <w:bCs/>
+                <w:strike/>
+                <w:noProof/>
+                <w:sz w:val="20"/>
+                <w:highlight w:val="lightGray"/>
+                <w:lang w:val="en-US"/>
+              </w:rPr>
+              <w:t>Mbps</w:t>
+            </w:r>
+          </w:p>
+          <w:p>
+            <w:pPr>
+              <w:cnfStyle w:val="000000000000" w:firstRow="0" w:lastRow="0" w:firstColumn="0" w:lastColumn="0" w:oddVBand="0" w:evenVBand="0" w:oddHBand="0" w:evenHBand="0" w:firstRowFirstColumn="0" w:firstRowLastColumn="0" w:lastRowFirstColumn="0" w:lastRowLastColumn="0"/>
+              <w:rPr>
+                <w:rFonts w:asciiTheme="majorHAnsi" w:hAnsiTheme="majorHAnsi"/>
+                <w:b/>
+                <w:bCs/>
+                <w:strike/>
+                <w:noProof/>
+                <w:sz w:val="20"/>
+                <w:highlight w:val="lightGray"/>
               </w:rPr>
             </w:pPr>
             <w:r>
@@ -2813,6 +2887,7 @@
                 <w:rFonts w:asciiTheme="majorHAnsi" w:hAnsiTheme="majorHAnsi"/>
                 <w:strike/>
                 <w:sz w:val="16"/>
+                <w:highlight w:val="lightGray"/>
               </w:rPr>
               <w:t xml:space="preserve">(Jusqu’à 50 Mbps </w:t>
             </w:r>
@@ -2822,6 +2897,7 @@
                 <w:rFonts w:asciiTheme="majorHAnsi" w:hAnsiTheme="majorHAnsi"/>
                 <w:strike/>
                 <w:sz w:val="16"/>
+                <w:highlight w:val="lightGray"/>
               </w:rPr>
               <w:t>Download</w:t>
             </w:r>
@@ -2831,6 +2907,7 @@
                 <w:rFonts w:asciiTheme="majorHAnsi" w:hAnsiTheme="majorHAnsi"/>
                 <w:strike/>
                 <w:sz w:val="16"/>
+                <w:highlight w:val="lightGray"/>
               </w:rPr>
               <w:t xml:space="preserve"> et 10 Mbps </w:t>
             </w:r>
@@ -2840,6 +2917,7 @@
                 <w:rFonts w:asciiTheme="majorHAnsi" w:hAnsiTheme="majorHAnsi"/>
                 <w:strike/>
                 <w:sz w:val="16"/>
+                <w:highlight w:val="lightGray"/>
               </w:rPr>
               <w:t>Upload</w:t>
             </w:r>
@@ -2849,6 +2927,7 @@
                 <w:rFonts w:asciiTheme="majorHAnsi" w:hAnsiTheme="majorHAnsi"/>
                 <w:strike/>
                 <w:sz w:val="16"/>
+                <w:highlight w:val="lightGray"/>
               </w:rPr>
               <w:t>)</w:t>
             </w:r>
@@ -2872,6 +2951,7 @@
                 <w:rFonts w:asciiTheme="majorHAnsi" w:hAnsiTheme="majorHAnsi"/>
                 <w:strike/>
                 <w:sz w:val="20"/>
+                <w:highlight w:val="lightGray"/>
               </w:rPr>
             </w:pPr>
             <w:r>
@@ -2879,6 +2959,7 @@
                 <w:rFonts w:asciiTheme="majorHAnsi" w:hAnsiTheme="majorHAnsi"/>
                 <w:strike/>
                 <w:sz w:val="20"/>
+                <w:highlight w:val="lightGray"/>
               </w:rPr>
               <w:t>3.200,00</w:t>
             </w:r>
@@ -2902,6 +2983,7 @@
                 <w:rFonts w:asciiTheme="majorHAnsi" w:hAnsiTheme="majorHAnsi"/>
                 <w:strike/>
                 <w:sz w:val="20"/>
+                <w:highlight w:val="lightGray"/>
               </w:rPr>
             </w:pPr>
             <w:r>
@@ -2909,6 +2991,7 @@
                 <w:rFonts w:asciiTheme="majorHAnsi" w:hAnsiTheme="majorHAnsi"/>
                 <w:strike/>
                 <w:sz w:val="20"/>
+                <w:highlight w:val="lightGray"/>
               </w:rPr>
               <w:t>0.00</w:t>
             </w:r>
@@ -2933,6 +3016,7 @@
                 <w:b/>
                 <w:strike/>
                 <w:sz w:val="20"/>
+                <w:highlight w:val="lightGray"/>
               </w:rPr>
             </w:pPr>
             <w:r>
@@ -2941,6 +3025,7 @@
                 <w:b/>
                 <w:strike/>
                 <w:sz w:val="20"/>
+                <w:highlight w:val="lightGray"/>
               </w:rPr>
               <w:t>3.200,00</w:t>
             </w:r>
@@ -2970,7 +3055,6 @@
               <w:jc w:val="right"/>
               <w:rPr>
                 <w:rFonts w:asciiTheme="majorHAnsi" w:hAnsiTheme="majorHAnsi"/>
-                <w:b w:val="0"/>
                 <w:sz w:val="20"/>
               </w:rPr>
             </w:pPr>
@@ -3030,7 +3114,7 @@
                 <w:b/>
                 <w:sz w:val="20"/>
               </w:rPr>
-              <w:t>2 000.00</w:t>
+              <w:t>2 000,00</w:t>
             </w:r>
           </w:p>
         </w:tc>
@@ -3050,7 +3134,6 @@
               <w:jc w:val="right"/>
               <w:rPr>
                 <w:rFonts w:asciiTheme="majorHAnsi" w:hAnsiTheme="majorHAnsi"/>
-                <w:b w:val="0"/>
                 <w:sz w:val="20"/>
               </w:rPr>
             </w:pPr>
@@ -3103,7 +3186,7 @@
                 <w:b/>
                 <w:sz w:val="20"/>
               </w:rPr>
-              <w:t>2 840,34</w:t>
+              <w:t>5 361,34</w:t>
             </w:r>
           </w:p>
         </w:tc>
@@ -3126,7 +3209,6 @@
               <w:jc w:val="right"/>
               <w:rPr>
                 <w:rFonts w:asciiTheme="majorHAnsi" w:hAnsiTheme="majorHAnsi"/>
-                <w:b w:val="0"/>
                 <w:sz w:val="20"/>
               </w:rPr>
             </w:pPr>
@@ -3172,7 +3254,7 @@
                 <w:b/>
                 <w:sz w:val="20"/>
               </w:rPr>
-              <w:t>159.66</w:t>
+              <w:t>638.66</w:t>
             </w:r>
           </w:p>
         </w:tc>
@@ -3192,7 +3274,6 @@
               <w:jc w:val="right"/>
               <w:rPr>
                 <w:rFonts w:asciiTheme="majorHAnsi" w:hAnsiTheme="majorHAnsi"/>
-                <w:b w:val="0"/>
                 <w:sz w:val="20"/>
               </w:rPr>
             </w:pPr>
@@ -3238,7 +3319,31 @@
                 <w:b/>
                 <w:sz w:val="20"/>
               </w:rPr>
-              <w:t>3 000.00</w:t>
+              <w:t>6</w:t>
+            </w:r>
+            <w:r>
+              <w:rPr>
+                <w:rFonts w:asciiTheme="majorHAnsi" w:hAnsiTheme="majorHAnsi"/>
+                <w:b/>
+                <w:sz w:val="20"/>
+              </w:rPr>
+              <w:t xml:space="preserve"> 000</w:t>
+            </w:r>
+            <w:r>
+              <w:rPr>
+                <w:rFonts w:asciiTheme="majorHAnsi" w:hAnsiTheme="majorHAnsi"/>
+                <w:b/>
+                <w:sz w:val="20"/>
+              </w:rPr>
+              <w:t>,</w:t>
+            </w:r>
+            <w:r>
+              <w:rPr>
+                <w:rFonts w:asciiTheme="majorHAnsi" w:hAnsiTheme="majorHAnsi"/>
+                <w:b/>
+                <w:sz w:val="20"/>
+              </w:rPr>
+              <w:t>00</w:t>
             </w:r>
           </w:p>
         </w:tc>
@@ -3261,7 +3366,6 @@
               <w:jc w:val="right"/>
               <w:rPr>
                 <w:rFonts w:asciiTheme="majorHAnsi" w:hAnsiTheme="majorHAnsi"/>
-                <w:b w:val="0"/>
                 <w:sz w:val="20"/>
               </w:rPr>
             </w:pPr>
@@ -3314,15 +3418,7 @@
                 <w:b/>
                 <w:sz w:val="20"/>
               </w:rPr>
-              <w:t>3</w:t>
-            </w:r>
-            <w:r>
-              <w:rPr>
-                <w:rFonts w:asciiTheme="majorHAnsi" w:hAnsiTheme="majorHAnsi"/>
-                <w:b/>
-                <w:sz w:val="20"/>
-              </w:rPr>
-              <w:t>0.00</w:t>
+              <w:t>60,00</w:t>
             </w:r>
           </w:p>
         </w:tc>
@@ -3342,7 +3438,6 @@
               <w:jc w:val="right"/>
               <w:rPr>
                 <w:rFonts w:asciiTheme="majorHAnsi" w:hAnsiTheme="majorHAnsi"/>
-                <w:b w:val="0"/>
                 <w:sz w:val="20"/>
               </w:rPr>
             </w:pPr>
@@ -3388,7 +3483,7 @@
                 <w:b/>
                 <w:sz w:val="20"/>
               </w:rPr>
-              <w:t>3</w:t>
+              <w:t>6</w:t>
             </w:r>
             <w:r>
               <w:rPr>
@@ -3404,7 +3499,7 @@
                 <w:b/>
                 <w:sz w:val="20"/>
               </w:rPr>
-              <w:t>3</w:t>
+              <w:t>6</w:t>
             </w:r>
             <w:r>
               <w:rPr>
@@ -3420,7 +3515,15 @@
                 <w:b/>
                 <w:sz w:val="20"/>
               </w:rPr>
-              <w:t>.00</w:t>
+              <w:t>,</w:t>
+            </w:r>
+            <w:r>
+              <w:rPr>
+                <w:rFonts w:asciiTheme="majorHAnsi" w:hAnsiTheme="majorHAnsi"/>
+                <w:b/>
+                <w:sz w:val="20"/>
+              </w:rPr>
+              <w:t>00</w:t>
             </w:r>
           </w:p>
         </w:tc>
@@ -3929,28 +4032,6 @@
           <w:sz w:val="20"/>
         </w:rPr>
       </w:pPr>
-    </w:p>
-    <w:p>
-      <w:pPr>
-        <w:spacing w:after="0"/>
-        <w:rPr>
-          <w:rFonts w:asciiTheme="majorHAnsi" w:hAnsiTheme="majorHAnsi"/>
-          <w:b/>
-          <w:sz w:val="20"/>
-        </w:rPr>
-      </w:pPr>
-    </w:p>
-    <w:p>
-      <w:pPr>
-        <w:spacing w:after="0"/>
-        <w:rPr>
-          <w:rFonts w:asciiTheme="majorHAnsi" w:hAnsiTheme="majorHAnsi"/>
-          <w:b/>
-          <w:sz w:val="20"/>
-        </w:rPr>
-      </w:pPr>
-      <w:bookmarkStart w:id="0" w:name="_GoBack"/>
-      <w:bookmarkEnd w:id="0"/>
     </w:p>
     <w:p>
       <w:pPr>
@@ -4055,7 +4136,24 @@
             <w14:round/>
           </w14:textOutline>
         </w:rPr>
-        <w:t>Conditions générales du contrat d’abonnement à Internet</w:t>
+        <w:t>Conditions gé</w:t>
+      </w:r>
+      <w:r>
+        <w:rPr>
+          <w:rFonts w:asciiTheme="majorHAnsi" w:hAnsiTheme="majorHAnsi"/>
+          <w:b/>
+          <w:color w:val="2E74B5" w:themeColor="accent1" w:themeShade="BF"/>
+          <w:sz w:val="36"/>
+          <w:szCs w:val="24"/>
+          <w14:textOutline w14:w="12700" w14:cap="flat" w14:cmpd="sng" w14:algn="ctr">
+            <w14:solidFill>
+              <w14:srgbClr w14:val="0070C0"/>
+            </w14:solidFill>
+            <w14:prstDash w14:val="solid"/>
+            <w14:round/>
+          </w14:textOutline>
+        </w:rPr>
+        <w:t>nérales du contrat d’abonnement</w:t>
       </w:r>
     </w:p>
     <w:p>
@@ -12541,48 +12639,6 @@
         <w:rPr>
           <w:rFonts w:asciiTheme="majorHAnsi" w:hAnsiTheme="majorHAnsi" w:cs="Courier New"/>
           <w:color w:val="000000"/>
-          <w:sz w:val="20"/>
-          <w:szCs w:val="16"/>
-        </w:rPr>
-      </w:pPr>
-    </w:p>
-    <w:p>
-      <w:pPr>
-        <w:autoSpaceDE w:val="0"/>
-        <w:autoSpaceDN w:val="0"/>
-        <w:adjustRightInd w:val="0"/>
-        <w:spacing w:after="0" w:line="240" w:lineRule="auto"/>
-        <w:rPr>
-          <w:rFonts w:asciiTheme="majorHAnsi" w:hAnsiTheme="majorHAnsi" w:cs="Courier New"/>
-          <w:color w:val="000000"/>
-          <w:sz w:val="20"/>
-          <w:szCs w:val="16"/>
-        </w:rPr>
-      </w:pPr>
-    </w:p>
-    <w:p>
-      <w:pPr>
-        <w:autoSpaceDE w:val="0"/>
-        <w:autoSpaceDN w:val="0"/>
-        <w:adjustRightInd w:val="0"/>
-        <w:spacing w:after="0" w:line="240" w:lineRule="auto"/>
-        <w:rPr>
-          <w:rFonts w:asciiTheme="majorHAnsi" w:hAnsiTheme="majorHAnsi" w:cs="Courier New"/>
-          <w:color w:val="000000"/>
-          <w:sz w:val="20"/>
-          <w:szCs w:val="16"/>
-        </w:rPr>
-      </w:pPr>
-    </w:p>
-    <w:p>
-      <w:pPr>
-        <w:autoSpaceDE w:val="0"/>
-        <w:autoSpaceDN w:val="0"/>
-        <w:adjustRightInd w:val="0"/>
-        <w:spacing w:after="0" w:line="240" w:lineRule="auto"/>
-        <w:rPr>
-          <w:rFonts w:asciiTheme="majorHAnsi" w:hAnsiTheme="majorHAnsi" w:cs="Courier New"/>
-          <w:color w:val="000000"/>
           <w:sz w:val="16"/>
           <w:szCs w:val="16"/>
         </w:rPr>
@@ -14219,130 +14275,6 @@
         <w:rPr>
           <w:rFonts w:asciiTheme="majorHAnsi" w:hAnsiTheme="majorHAnsi" w:cs="Courier New"/>
           <w:color w:val="000000"/>
-          <w:sz w:val="24"/>
-          <w:szCs w:val="24"/>
-        </w:rPr>
-      </w:pPr>
-    </w:p>
-    <w:p>
-      <w:pPr>
-        <w:autoSpaceDE w:val="0"/>
-        <w:autoSpaceDN w:val="0"/>
-        <w:adjustRightInd w:val="0"/>
-        <w:spacing w:after="0" w:line="240" w:lineRule="auto"/>
-        <w:rPr>
-          <w:rFonts w:asciiTheme="majorHAnsi" w:hAnsiTheme="majorHAnsi" w:cs="Courier New"/>
-          <w:color w:val="000000"/>
-          <w:sz w:val="24"/>
-          <w:szCs w:val="24"/>
-        </w:rPr>
-      </w:pPr>
-    </w:p>
-    <w:p>
-      <w:pPr>
-        <w:autoSpaceDE w:val="0"/>
-        <w:autoSpaceDN w:val="0"/>
-        <w:adjustRightInd w:val="0"/>
-        <w:spacing w:after="0" w:line="240" w:lineRule="auto"/>
-        <w:rPr>
-          <w:rFonts w:asciiTheme="majorHAnsi" w:hAnsiTheme="majorHAnsi" w:cs="Courier New"/>
-          <w:color w:val="000000"/>
-          <w:sz w:val="24"/>
-          <w:szCs w:val="24"/>
-        </w:rPr>
-      </w:pPr>
-    </w:p>
-    <w:p>
-      <w:pPr>
-        <w:autoSpaceDE w:val="0"/>
-        <w:autoSpaceDN w:val="0"/>
-        <w:adjustRightInd w:val="0"/>
-        <w:spacing w:after="0" w:line="240" w:lineRule="auto"/>
-        <w:rPr>
-          <w:rFonts w:asciiTheme="majorHAnsi" w:hAnsiTheme="majorHAnsi" w:cs="Courier New"/>
-          <w:color w:val="000000"/>
-          <w:sz w:val="24"/>
-          <w:szCs w:val="24"/>
-        </w:rPr>
-      </w:pPr>
-    </w:p>
-    <w:p>
-      <w:pPr>
-        <w:autoSpaceDE w:val="0"/>
-        <w:autoSpaceDN w:val="0"/>
-        <w:adjustRightInd w:val="0"/>
-        <w:spacing w:after="0" w:line="240" w:lineRule="auto"/>
-        <w:rPr>
-          <w:rFonts w:asciiTheme="majorHAnsi" w:hAnsiTheme="majorHAnsi" w:cs="Courier New"/>
-          <w:color w:val="000000"/>
-          <w:sz w:val="24"/>
-          <w:szCs w:val="24"/>
-        </w:rPr>
-      </w:pPr>
-      <w:r>
-        <w:rPr>
-          <w:rFonts w:asciiTheme="majorHAnsi" w:hAnsiTheme="majorHAnsi" w:cs="Courier New"/>
-          <w:color w:val="000000"/>
-          <w:sz w:val="24"/>
-          <w:szCs w:val="24"/>
-        </w:rPr>
-        <w:tab/>
-      </w:r>
-      <w:r>
-        <w:rPr>
-          <w:rFonts w:asciiTheme="majorHAnsi" w:hAnsiTheme="majorHAnsi" w:cs="Courier New"/>
-          <w:color w:val="000000"/>
-          <w:sz w:val="24"/>
-          <w:szCs w:val="24"/>
-        </w:rPr>
-        <w:tab/>
-      </w:r>
-      <w:r>
-        <w:rPr>
-          <w:rFonts w:asciiTheme="majorHAnsi" w:hAnsiTheme="majorHAnsi" w:cs="Courier New"/>
-          <w:color w:val="000000"/>
-          <w:sz w:val="24"/>
-          <w:szCs w:val="24"/>
-        </w:rPr>
-        <w:tab/>
-      </w:r>
-      <w:r>
-        <w:rPr>
-          <w:rFonts w:asciiTheme="majorHAnsi" w:hAnsiTheme="majorHAnsi" w:cs="Courier New"/>
-          <w:color w:val="000000"/>
-          <w:sz w:val="24"/>
-          <w:szCs w:val="24"/>
-        </w:rPr>
-        <w:tab/>
-      </w:r>
-      <w:r>
-        <w:rPr>
-          <w:rFonts w:asciiTheme="majorHAnsi" w:hAnsiTheme="majorHAnsi" w:cs="Courier New"/>
-          <w:color w:val="000000"/>
-          <w:sz w:val="24"/>
-          <w:szCs w:val="24"/>
-        </w:rPr>
-        <w:tab/>
-      </w:r>
-      <w:r>
-        <w:rPr>
-          <w:rFonts w:asciiTheme="majorHAnsi" w:hAnsiTheme="majorHAnsi" w:cs="Courier New"/>
-          <w:color w:val="000000"/>
-          <w:sz w:val="24"/>
-          <w:szCs w:val="24"/>
-        </w:rPr>
-        <w:tab/>
-      </w:r>
-    </w:p>
-    <w:p>
-      <w:pPr>
-        <w:autoSpaceDE w:val="0"/>
-        <w:autoSpaceDN w:val="0"/>
-        <w:adjustRightInd w:val="0"/>
-        <w:spacing w:after="0" w:line="240" w:lineRule="auto"/>
-        <w:rPr>
-          <w:rFonts w:asciiTheme="majorHAnsi" w:hAnsiTheme="majorHAnsi" w:cs="Courier New"/>
-          <w:color w:val="000000"/>
           <w:sz w:val="32"/>
           <w:szCs w:val="32"/>
         </w:rPr>
@@ -15251,6 +15183,20 @@
         </w:rPr>
         <w:t>}</w:t>
       </w:r>
+    </w:p>
+    <w:p>
+      <w:pPr>
+        <w:autoSpaceDE w:val="0"/>
+        <w:autoSpaceDN w:val="0"/>
+        <w:adjustRightInd w:val="0"/>
+        <w:spacing w:after="0" w:line="240" w:lineRule="auto"/>
+        <w:rPr>
+          <w:rFonts w:asciiTheme="majorHAnsi" w:hAnsiTheme="majorHAnsi" w:cs="Courier New"/>
+          <w:color w:val="000000"/>
+          <w:sz w:val="24"/>
+          <w:szCs w:val="24"/>
+        </w:rPr>
+      </w:pPr>
     </w:p>
     <w:p>
       <w:pPr>
@@ -17232,6 +17178,1411 @@
           <w:szCs w:val="24"/>
         </w:rPr>
       </w:pPr>
+    </w:p>
+    <w:p>
+      <w:pPr>
+        <w:autoSpaceDE w:val="0"/>
+        <w:autoSpaceDN w:val="0"/>
+        <w:adjustRightInd w:val="0"/>
+        <w:spacing w:after="0" w:line="240" w:lineRule="auto"/>
+        <w:rPr>
+          <w:rFonts w:asciiTheme="majorHAnsi" w:hAnsiTheme="majorHAnsi" w:cs="Courier New"/>
+          <w:color w:val="000000"/>
+          <w:sz w:val="24"/>
+          <w:szCs w:val="24"/>
+        </w:rPr>
+      </w:pPr>
+    </w:p>
+    <w:p>
+      <w:pPr>
+        <w:autoSpaceDE w:val="0"/>
+        <w:autoSpaceDN w:val="0"/>
+        <w:adjustRightInd w:val="0"/>
+        <w:spacing w:after="0" w:line="240" w:lineRule="auto"/>
+        <w:rPr>
+          <w:rFonts w:asciiTheme="majorHAnsi" w:hAnsiTheme="majorHAnsi" w:cs="Courier New"/>
+          <w:color w:val="000000"/>
+          <w:sz w:val="24"/>
+          <w:szCs w:val="24"/>
+        </w:rPr>
+      </w:pPr>
+    </w:p>
+    <w:p>
+      <w:pPr>
+        <w:autoSpaceDE w:val="0"/>
+        <w:autoSpaceDN w:val="0"/>
+        <w:adjustRightInd w:val="0"/>
+        <w:spacing w:after="0" w:line="240" w:lineRule="auto"/>
+        <w:rPr>
+          <w:rFonts w:asciiTheme="majorHAnsi" w:hAnsiTheme="majorHAnsi" w:cs="Courier New"/>
+          <w:color w:val="000000"/>
+          <w:sz w:val="24"/>
+          <w:szCs w:val="24"/>
+        </w:rPr>
+      </w:pPr>
+    </w:p>
+    <w:p>
+      <w:pPr>
+        <w:autoSpaceDE w:val="0"/>
+        <w:autoSpaceDN w:val="0"/>
+        <w:adjustRightInd w:val="0"/>
+        <w:spacing w:after="0" w:line="240" w:lineRule="auto"/>
+        <w:jc w:val="center"/>
+        <w:rPr>
+          <w:b/>
+          <w:bCs/>
+          <w:sz w:val="28"/>
+          <w:szCs w:val="28"/>
+        </w:rPr>
+      </w:pPr>
+      <w:r>
+        <w:rPr>
+          <w:b/>
+          <w:bCs/>
+          <w:sz w:val="28"/>
+          <w:szCs w:val="28"/>
+        </w:rPr>
+        <w:t>IDENTIFICATION CLIENT (KYC)</w:t>
+      </w:r>
+    </w:p>
+    <w:p>
+      <w:pPr>
+        <w:autoSpaceDE w:val="0"/>
+        <w:autoSpaceDN w:val="0"/>
+        <w:adjustRightInd w:val="0"/>
+        <w:spacing w:after="0" w:line="240" w:lineRule="auto"/>
+        <w:jc w:val="center"/>
+        <w:rPr>
+          <w:sz w:val="28"/>
+          <w:szCs w:val="28"/>
+        </w:rPr>
+      </w:pPr>
+      <w:r>
+        <w:t>Client Particulier</w:t>
+      </w:r>
+    </w:p>
+    <w:p>
+      <w:pPr>
+        <w:numPr>
+          <w:ilvl w:val="0"/>
+          <w:numId w:val="2"/>
+        </w:numPr>
+        <w:spacing w:before="100" w:beforeAutospacing="1" w:after="100" w:afterAutospacing="1" w:line="240" w:lineRule="auto"/>
+        <w:rPr>
+          <w:rFonts w:ascii="Times New Roman" w:eastAsia="Times New Roman" w:hAnsi="Times New Roman" w:cs="Times New Roman"/>
+          <w:sz w:val="24"/>
+          <w:szCs w:val="24"/>
+          <w:lang w:eastAsia="fr-FR"/>
+        </w:rPr>
+      </w:pPr>
+      <w:r>
+        <w:rPr>
+          <w:rFonts w:ascii="Times New Roman" w:eastAsia="Times New Roman" w:hAnsi="Times New Roman" w:cs="Times New Roman"/>
+          <w:sz w:val="24"/>
+          <w:szCs w:val="24"/>
+          <w:lang w:eastAsia="fr-FR"/>
+        </w:rPr>
+        <w:t xml:space="preserve">Nom : </w:t>
+      </w:r>
+      <w:r>
+        <w:rPr>
+          <w:rFonts w:asciiTheme="majorHAnsi" w:hAnsiTheme="majorHAnsi" w:cs="Courier New"/>
+          <w:color w:val="000000"/>
+          <w:sz w:val="24"/>
+          <w:szCs w:val="24"/>
+        </w:rPr>
+        <w:t>{Nom}</w:t>
+      </w:r>
+    </w:p>
+    <w:p>
+      <w:pPr>
+        <w:numPr>
+          <w:ilvl w:val="0"/>
+          <w:numId w:val="2"/>
+        </w:numPr>
+        <w:spacing w:before="100" w:beforeAutospacing="1" w:after="100" w:afterAutospacing="1" w:line="240" w:lineRule="auto"/>
+        <w:rPr>
+          <w:rFonts w:ascii="Times New Roman" w:eastAsia="Times New Roman" w:hAnsi="Times New Roman" w:cs="Times New Roman"/>
+          <w:sz w:val="24"/>
+          <w:szCs w:val="24"/>
+          <w:lang w:eastAsia="fr-FR"/>
+        </w:rPr>
+      </w:pPr>
+      <w:r>
+        <w:rPr>
+          <w:rFonts w:ascii="Times New Roman" w:eastAsia="Times New Roman" w:hAnsi="Times New Roman" w:cs="Times New Roman"/>
+          <w:sz w:val="24"/>
+          <w:szCs w:val="24"/>
+          <w:lang w:eastAsia="fr-FR"/>
+        </w:rPr>
+        <w:t xml:space="preserve">Prénom : </w:t>
+      </w:r>
+      <w:r>
+        <w:rPr>
+          <w:rFonts w:asciiTheme="majorHAnsi" w:hAnsiTheme="majorHAnsi" w:cs="Courier New"/>
+          <w:color w:val="000000"/>
+          <w:sz w:val="24"/>
+          <w:szCs w:val="24"/>
+        </w:rPr>
+        <w:t>{</w:t>
+      </w:r>
+      <w:proofErr w:type="spellStart"/>
+      <w:r>
+        <w:rPr>
+          <w:rFonts w:asciiTheme="majorHAnsi" w:hAnsiTheme="majorHAnsi" w:cs="Courier New"/>
+          <w:color w:val="000000"/>
+          <w:sz w:val="24"/>
+          <w:szCs w:val="24"/>
+        </w:rPr>
+        <w:t>Prenom</w:t>
+      </w:r>
+      <w:proofErr w:type="spellEnd"/>
+      <w:r>
+        <w:rPr>
+          <w:rFonts w:asciiTheme="majorHAnsi" w:hAnsiTheme="majorHAnsi" w:cs="Courier New"/>
+          <w:color w:val="000000"/>
+          <w:sz w:val="24"/>
+          <w:szCs w:val="24"/>
+        </w:rPr>
+        <w:t>}</w:t>
+      </w:r>
+    </w:p>
+    <w:p>
+      <w:pPr>
+        <w:numPr>
+          <w:ilvl w:val="0"/>
+          <w:numId w:val="2"/>
+        </w:numPr>
+        <w:spacing w:before="100" w:beforeAutospacing="1" w:after="100" w:afterAutospacing="1" w:line="240" w:lineRule="auto"/>
+        <w:rPr>
+          <w:rFonts w:ascii="Times New Roman" w:eastAsia="Times New Roman" w:hAnsi="Times New Roman" w:cs="Times New Roman"/>
+          <w:sz w:val="24"/>
+          <w:szCs w:val="24"/>
+          <w:lang w:eastAsia="fr-FR"/>
+        </w:rPr>
+      </w:pPr>
+      <w:r>
+        <w:rPr>
+          <w:rFonts w:ascii="Times New Roman" w:eastAsia="Times New Roman" w:hAnsi="Times New Roman" w:cs="Times New Roman"/>
+          <w:sz w:val="24"/>
+          <w:szCs w:val="24"/>
+          <w:lang w:eastAsia="fr-FR"/>
+        </w:rPr>
+        <w:t xml:space="preserve">Adresse complète : </w:t>
+      </w:r>
+      <w:r>
+        <w:rPr>
+          <w:rFonts w:asciiTheme="majorHAnsi" w:hAnsiTheme="majorHAnsi" w:cs="Courier New"/>
+          <w:color w:val="000000"/>
+          <w:sz w:val="24"/>
+          <w:szCs w:val="24"/>
+        </w:rPr>
+        <w:t>{</w:t>
+      </w:r>
+      <w:r>
+        <w:rPr>
+          <w:rFonts w:asciiTheme="majorHAnsi" w:hAnsiTheme="majorHAnsi" w:cs="Courier New"/>
+          <w:color w:val="000000"/>
+          <w:sz w:val="24"/>
+          <w:szCs w:val="24"/>
+        </w:rPr>
+        <w:t>Adresse</w:t>
+      </w:r>
+      <w:r>
+        <w:rPr>
+          <w:rFonts w:asciiTheme="majorHAnsi" w:hAnsiTheme="majorHAnsi" w:cs="Courier New"/>
+          <w:color w:val="000000"/>
+          <w:sz w:val="24"/>
+          <w:szCs w:val="24"/>
+        </w:rPr>
+        <w:t>}</w:t>
+      </w:r>
+    </w:p>
+    <w:p>
+      <w:pPr>
+        <w:numPr>
+          <w:ilvl w:val="0"/>
+          <w:numId w:val="2"/>
+        </w:numPr>
+        <w:spacing w:before="100" w:beforeAutospacing="1" w:after="100" w:afterAutospacing="1" w:line="240" w:lineRule="auto"/>
+        <w:rPr>
+          <w:rFonts w:ascii="Times New Roman" w:eastAsia="Times New Roman" w:hAnsi="Times New Roman" w:cs="Times New Roman"/>
+          <w:sz w:val="24"/>
+          <w:szCs w:val="24"/>
+          <w:lang w:eastAsia="fr-FR"/>
+        </w:rPr>
+      </w:pPr>
+      <w:r>
+        <w:rPr>
+          <w:rFonts w:ascii="Times New Roman" w:eastAsia="Times New Roman" w:hAnsi="Times New Roman" w:cs="Times New Roman"/>
+          <w:sz w:val="24"/>
+          <w:szCs w:val="24"/>
+          <w:lang w:eastAsia="fr-FR"/>
+        </w:rPr>
+        <w:t xml:space="preserve">Numéro de téléphone : </w:t>
+      </w:r>
+      <w:r>
+        <w:rPr>
+          <w:rFonts w:asciiTheme="majorHAnsi" w:hAnsiTheme="majorHAnsi"/>
+          <w:bCs/>
+          <w:sz w:val="20"/>
+        </w:rPr>
+        <w:t>{</w:t>
+      </w:r>
+      <w:r>
+        <w:rPr>
+          <w:rFonts w:asciiTheme="majorHAnsi" w:hAnsiTheme="majorHAnsi"/>
+          <w:bCs/>
+          <w:sz w:val="20"/>
+        </w:rPr>
+        <w:t>mobile</w:t>
+      </w:r>
+      <w:r>
+        <w:rPr>
+          <w:rFonts w:asciiTheme="majorHAnsi" w:hAnsiTheme="majorHAnsi"/>
+          <w:bCs/>
+          <w:sz w:val="20"/>
+        </w:rPr>
+        <w:t>}</w:t>
+      </w:r>
+    </w:p>
+    <w:p>
+      <w:pPr>
+        <w:numPr>
+          <w:ilvl w:val="0"/>
+          <w:numId w:val="2"/>
+        </w:numPr>
+        <w:spacing w:before="100" w:beforeAutospacing="1" w:after="100" w:afterAutospacing="1" w:line="240" w:lineRule="auto"/>
+        <w:rPr>
+          <w:rFonts w:ascii="Times New Roman" w:eastAsia="Times New Roman" w:hAnsi="Times New Roman" w:cs="Times New Roman"/>
+          <w:sz w:val="24"/>
+          <w:szCs w:val="24"/>
+          <w:lang w:eastAsia="fr-FR"/>
+        </w:rPr>
+      </w:pPr>
+      <w:r>
+        <w:rPr>
+          <w:rFonts w:ascii="Times New Roman" w:eastAsia="Times New Roman" w:hAnsi="Times New Roman" w:cs="Times New Roman"/>
+          <w:sz w:val="24"/>
+          <w:szCs w:val="24"/>
+          <w:lang w:eastAsia="fr-FR"/>
+        </w:rPr>
+        <w:t xml:space="preserve">Email : </w:t>
+      </w:r>
+      <w:r>
+        <w:rPr>
+          <w:rFonts w:asciiTheme="majorHAnsi" w:hAnsiTheme="majorHAnsi"/>
+          <w:bCs/>
+          <w:sz w:val="20"/>
+        </w:rPr>
+        <w:t>{</w:t>
+      </w:r>
+      <w:r>
+        <w:rPr>
+          <w:rFonts w:asciiTheme="majorHAnsi" w:hAnsiTheme="majorHAnsi"/>
+          <w:bCs/>
+          <w:sz w:val="20"/>
+        </w:rPr>
+        <w:t>email</w:t>
+      </w:r>
+      <w:r>
+        <w:rPr>
+          <w:rFonts w:asciiTheme="majorHAnsi" w:hAnsiTheme="majorHAnsi"/>
+          <w:bCs/>
+          <w:sz w:val="20"/>
+        </w:rPr>
+        <w:t>}</w:t>
+      </w:r>
+    </w:p>
+    <w:p>
+      <w:pPr>
+        <w:spacing w:before="100" w:beforeAutospacing="1" w:after="100" w:afterAutospacing="1" w:line="240" w:lineRule="auto"/>
+        <w:outlineLvl w:val="2"/>
+        <w:rPr>
+          <w:rFonts w:ascii="Times New Roman" w:eastAsia="Times New Roman" w:hAnsi="Times New Roman" w:cs="Times New Roman"/>
+          <w:b/>
+          <w:bCs/>
+          <w:sz w:val="27"/>
+          <w:szCs w:val="27"/>
+          <w:lang w:eastAsia="fr-FR"/>
+        </w:rPr>
+      </w:pPr>
+      <w:r>
+        <w:rPr>
+          <w:rFonts w:ascii="Times New Roman" w:eastAsia="Times New Roman" w:hAnsi="Times New Roman" w:cs="Times New Roman"/>
+          <w:b/>
+          <w:bCs/>
+          <w:sz w:val="27"/>
+          <w:szCs w:val="27"/>
+          <w:lang w:eastAsia="fr-FR"/>
+        </w:rPr>
+        <w:t>Pièce d’identité</w:t>
+      </w:r>
+    </w:p>
+    <w:p>
+      <w:pPr>
+        <w:numPr>
+          <w:ilvl w:val="0"/>
+          <w:numId w:val="3"/>
+        </w:numPr>
+        <w:spacing w:before="100" w:beforeAutospacing="1" w:after="100" w:afterAutospacing="1" w:line="240" w:lineRule="auto"/>
+        <w:rPr>
+          <w:rFonts w:ascii="Times New Roman" w:eastAsia="Times New Roman" w:hAnsi="Times New Roman" w:cs="Times New Roman"/>
+          <w:sz w:val="24"/>
+          <w:szCs w:val="24"/>
+          <w:lang w:eastAsia="fr-FR"/>
+        </w:rPr>
+      </w:pPr>
+      <w:r>
+        <w:rPr>
+          <w:rFonts w:ascii="Times New Roman" w:eastAsia="Times New Roman" w:hAnsi="Times New Roman" w:cs="Times New Roman"/>
+          <w:sz w:val="24"/>
+          <w:szCs w:val="24"/>
+          <w:lang w:eastAsia="fr-FR"/>
+        </w:rPr>
+        <w:t xml:space="preserve">Type : </w:t>
+      </w:r>
+      <w:r>
+        <w:rPr>
+          <w:rFonts w:ascii="Segoe UI Symbol" w:eastAsia="Times New Roman" w:hAnsi="Segoe UI Symbol" w:cs="Segoe UI Symbol"/>
+          <w:sz w:val="24"/>
+          <w:szCs w:val="24"/>
+          <w:lang w:eastAsia="fr-FR"/>
+        </w:rPr>
+        <w:t>☐</w:t>
+      </w:r>
+      <w:r>
+        <w:rPr>
+          <w:rFonts w:ascii="Times New Roman" w:eastAsia="Times New Roman" w:hAnsi="Times New Roman" w:cs="Times New Roman"/>
+          <w:sz w:val="24"/>
+          <w:szCs w:val="24"/>
+          <w:lang w:eastAsia="fr-FR"/>
+        </w:rPr>
+        <w:t xml:space="preserve"> CIN </w:t>
+      </w:r>
+      <w:r>
+        <w:rPr>
+          <w:rFonts w:ascii="Segoe UI Symbol" w:eastAsia="Times New Roman" w:hAnsi="Segoe UI Symbol" w:cs="Segoe UI Symbol"/>
+          <w:sz w:val="24"/>
+          <w:szCs w:val="24"/>
+          <w:lang w:eastAsia="fr-FR"/>
+        </w:rPr>
+        <w:t>☐</w:t>
+      </w:r>
+      <w:r>
+        <w:rPr>
+          <w:rFonts w:ascii="Times New Roman" w:eastAsia="Times New Roman" w:hAnsi="Times New Roman" w:cs="Times New Roman"/>
+          <w:sz w:val="24"/>
+          <w:szCs w:val="24"/>
+          <w:lang w:eastAsia="fr-FR"/>
+        </w:rPr>
+        <w:t xml:space="preserve"> Passeport</w:t>
+      </w:r>
+    </w:p>
+    <w:p>
+      <w:pPr>
+        <w:numPr>
+          <w:ilvl w:val="0"/>
+          <w:numId w:val="3"/>
+        </w:numPr>
+        <w:spacing w:before="100" w:beforeAutospacing="1" w:after="100" w:afterAutospacing="1" w:line="240" w:lineRule="auto"/>
+        <w:rPr>
+          <w:rFonts w:ascii="Times New Roman" w:eastAsia="Times New Roman" w:hAnsi="Times New Roman" w:cs="Times New Roman"/>
+          <w:sz w:val="24"/>
+          <w:szCs w:val="24"/>
+          <w:lang w:eastAsia="fr-FR"/>
+        </w:rPr>
+      </w:pPr>
+      <w:r>
+        <w:rPr>
+          <w:rFonts w:ascii="Times New Roman" w:eastAsia="Times New Roman" w:hAnsi="Times New Roman" w:cs="Times New Roman"/>
+          <w:sz w:val="24"/>
+          <w:szCs w:val="24"/>
+          <w:lang w:eastAsia="fr-FR"/>
+        </w:rPr>
+        <w:t xml:space="preserve">Numéro : </w:t>
+      </w:r>
+      <w:r>
+        <w:rPr>
+          <w:rFonts w:asciiTheme="majorHAnsi" w:hAnsiTheme="majorHAnsi" w:cs="Courier New"/>
+          <w:color w:val="000000"/>
+          <w:sz w:val="24"/>
+          <w:szCs w:val="24"/>
+        </w:rPr>
+        <w:t>{</w:t>
+      </w:r>
+      <w:proofErr w:type="spellStart"/>
+      <w:r>
+        <w:rPr>
+          <w:rFonts w:asciiTheme="majorHAnsi" w:hAnsiTheme="majorHAnsi" w:cs="Courier New"/>
+          <w:color w:val="000000"/>
+          <w:sz w:val="24"/>
+          <w:szCs w:val="24"/>
+        </w:rPr>
+        <w:t>Num_CIN</w:t>
+      </w:r>
+      <w:proofErr w:type="spellEnd"/>
+      <w:r>
+        <w:rPr>
+          <w:rFonts w:asciiTheme="majorHAnsi" w:hAnsiTheme="majorHAnsi" w:cs="Courier New"/>
+          <w:color w:val="000000"/>
+          <w:sz w:val="24"/>
+          <w:szCs w:val="24"/>
+        </w:rPr>
+        <w:t>}</w:t>
+      </w:r>
+    </w:p>
+    <w:p>
+      <w:pPr>
+        <w:numPr>
+          <w:ilvl w:val="0"/>
+          <w:numId w:val="3"/>
+        </w:numPr>
+        <w:spacing w:before="100" w:beforeAutospacing="1" w:after="100" w:afterAutospacing="1" w:line="240" w:lineRule="auto"/>
+        <w:rPr>
+          <w:rFonts w:ascii="Times New Roman" w:eastAsia="Times New Roman" w:hAnsi="Times New Roman" w:cs="Times New Roman"/>
+          <w:sz w:val="24"/>
+          <w:szCs w:val="24"/>
+          <w:lang w:eastAsia="fr-FR"/>
+        </w:rPr>
+      </w:pPr>
+      <w:r>
+        <w:rPr>
+          <w:rFonts w:ascii="Times New Roman" w:eastAsia="Times New Roman" w:hAnsi="Times New Roman" w:cs="Times New Roman"/>
+          <w:sz w:val="24"/>
+          <w:szCs w:val="24"/>
+          <w:lang w:eastAsia="fr-FR"/>
+        </w:rPr>
+        <w:t xml:space="preserve">Délivrée le : </w:t>
+      </w:r>
+      <w:r>
+        <w:rPr>
+          <w:rFonts w:asciiTheme="majorHAnsi" w:hAnsiTheme="majorHAnsi" w:cs="Courier New"/>
+          <w:color w:val="000000"/>
+          <w:sz w:val="24"/>
+          <w:szCs w:val="24"/>
+        </w:rPr>
+        <w:t>{</w:t>
+      </w:r>
+      <w:proofErr w:type="spellStart"/>
+      <w:r>
+        <w:rPr>
+          <w:rFonts w:asciiTheme="majorHAnsi" w:hAnsiTheme="majorHAnsi" w:cs="Courier New"/>
+          <w:color w:val="000000"/>
+          <w:sz w:val="24"/>
+          <w:szCs w:val="24"/>
+        </w:rPr>
+        <w:t>date_delivery</w:t>
+      </w:r>
+      <w:proofErr w:type="spellEnd"/>
+      <w:r>
+        <w:rPr>
+          <w:rFonts w:asciiTheme="majorHAnsi" w:hAnsiTheme="majorHAnsi" w:cs="Courier New"/>
+          <w:color w:val="000000"/>
+          <w:sz w:val="24"/>
+          <w:szCs w:val="24"/>
+        </w:rPr>
+        <w:t>}</w:t>
+      </w:r>
+    </w:p>
+    <w:p>
+      <w:pPr>
+        <w:numPr>
+          <w:ilvl w:val="0"/>
+          <w:numId w:val="3"/>
+        </w:numPr>
+        <w:spacing w:before="100" w:beforeAutospacing="1" w:after="100" w:afterAutospacing="1" w:line="240" w:lineRule="auto"/>
+        <w:rPr>
+          <w:rFonts w:ascii="Times New Roman" w:eastAsia="Times New Roman" w:hAnsi="Times New Roman" w:cs="Times New Roman"/>
+          <w:sz w:val="24"/>
+          <w:szCs w:val="24"/>
+          <w:lang w:eastAsia="fr-FR"/>
+        </w:rPr>
+      </w:pPr>
+      <w:r>
+        <w:rPr>
+          <w:rFonts w:ascii="Times New Roman" w:eastAsia="Times New Roman" w:hAnsi="Times New Roman" w:cs="Times New Roman"/>
+          <w:sz w:val="24"/>
+          <w:szCs w:val="24"/>
+          <w:lang w:eastAsia="fr-FR"/>
+        </w:rPr>
+        <w:t xml:space="preserve">Par : </w:t>
+      </w:r>
+      <w:r>
+        <w:rPr>
+          <w:rFonts w:asciiTheme="majorHAnsi" w:hAnsiTheme="majorHAnsi" w:cs="Courier New"/>
+          <w:color w:val="000000"/>
+          <w:sz w:val="24"/>
+          <w:szCs w:val="24"/>
+        </w:rPr>
+        <w:t>{</w:t>
+      </w:r>
+      <w:proofErr w:type="spellStart"/>
+      <w:r>
+        <w:rPr>
+          <w:rFonts w:asciiTheme="majorHAnsi" w:hAnsiTheme="majorHAnsi" w:cs="Courier New"/>
+          <w:color w:val="000000"/>
+          <w:sz w:val="24"/>
+          <w:szCs w:val="24"/>
+        </w:rPr>
+        <w:t>authority</w:t>
+      </w:r>
+      <w:proofErr w:type="spellEnd"/>
+      <w:r>
+        <w:rPr>
+          <w:rFonts w:asciiTheme="majorHAnsi" w:hAnsiTheme="majorHAnsi" w:cs="Courier New"/>
+          <w:color w:val="000000"/>
+          <w:sz w:val="24"/>
+          <w:szCs w:val="24"/>
+        </w:rPr>
+        <w:t>}</w:t>
+      </w:r>
+    </w:p>
+    <w:p>
+      <w:pPr>
+        <w:spacing w:before="100" w:beforeAutospacing="1" w:after="100" w:afterAutospacing="1" w:line="240" w:lineRule="auto"/>
+        <w:rPr>
+          <w:rFonts w:ascii="Times New Roman" w:eastAsia="Times New Roman" w:hAnsi="Times New Roman" w:cs="Times New Roman"/>
+          <w:sz w:val="24"/>
+          <w:szCs w:val="24"/>
+          <w:lang w:eastAsia="fr-FR"/>
+        </w:rPr>
+      </w:pPr>
+      <w:r>
+        <w:rPr>
+          <w:rFonts w:ascii="Segoe UI Symbol" w:eastAsia="Times New Roman" w:hAnsi="Segoe UI Symbol" w:cs="Segoe UI Symbol"/>
+          <w:sz w:val="24"/>
+          <w:szCs w:val="24"/>
+          <w:lang w:eastAsia="fr-FR"/>
+        </w:rPr>
+        <w:t>☐</w:t>
+      </w:r>
+      <w:r>
+        <w:rPr>
+          <w:rFonts w:ascii="Times New Roman" w:eastAsia="Times New Roman" w:hAnsi="Times New Roman" w:cs="Times New Roman"/>
+          <w:sz w:val="24"/>
+          <w:szCs w:val="24"/>
+          <w:lang w:eastAsia="fr-FR"/>
+        </w:rPr>
+        <w:t xml:space="preserve"> Copie jointe</w:t>
+      </w:r>
+      <w:r>
+        <w:rPr>
+          <w:rFonts w:ascii="Times New Roman" w:eastAsia="Times New Roman" w:hAnsi="Times New Roman" w:cs="Times New Roman"/>
+          <w:sz w:val="24"/>
+          <w:szCs w:val="24"/>
+          <w:lang w:eastAsia="fr-FR"/>
+        </w:rPr>
+        <w:br/>
+      </w:r>
+      <w:r>
+        <w:rPr>
+          <w:rFonts w:ascii="Segoe UI Symbol" w:eastAsia="Times New Roman" w:hAnsi="Segoe UI Symbol" w:cs="Segoe UI Symbol"/>
+          <w:sz w:val="24"/>
+          <w:szCs w:val="24"/>
+          <w:lang w:eastAsia="fr-FR"/>
+        </w:rPr>
+        <w:t>☐</w:t>
+      </w:r>
+      <w:r>
+        <w:rPr>
+          <w:rFonts w:ascii="Times New Roman" w:eastAsia="Times New Roman" w:hAnsi="Times New Roman" w:cs="Times New Roman"/>
+          <w:sz w:val="24"/>
+          <w:szCs w:val="24"/>
+          <w:lang w:eastAsia="fr-FR"/>
+        </w:rPr>
+        <w:t xml:space="preserve"> Vérification effectuée par l’agent</w:t>
+      </w:r>
+    </w:p>
+    <w:p>
+      <w:pPr>
+        <w:pStyle w:val="Titre3"/>
+      </w:pPr>
+      <w:r>
+        <w:t xml:space="preserve">Vérification système </w:t>
+      </w:r>
+    </w:p>
+    <w:p>
+      <w:pPr>
+        <w:pStyle w:val="NormalWeb"/>
+        <w:numPr>
+          <w:ilvl w:val="0"/>
+          <w:numId w:val="4"/>
+        </w:numPr>
+      </w:pPr>
+      <w:r>
+        <w:t xml:space="preserve">Référence contrat : </w:t>
+      </w:r>
+      <w:r>
+        <w:rPr>
+          <w:rFonts w:asciiTheme="majorHAnsi" w:hAnsiTheme="majorHAnsi"/>
+          <w:sz w:val="20"/>
+          <w:lang w:val="en-US"/>
+        </w:rPr>
+        <w:t>{</w:t>
+      </w:r>
+      <w:proofErr w:type="spellStart"/>
+      <w:r>
+        <w:rPr>
+          <w:rFonts w:asciiTheme="majorHAnsi" w:hAnsiTheme="majorHAnsi"/>
+          <w:sz w:val="20"/>
+          <w:lang w:val="en-US"/>
+        </w:rPr>
+        <w:t>contratid</w:t>
+      </w:r>
+      <w:proofErr w:type="spellEnd"/>
+      <w:r>
+        <w:rPr>
+          <w:rFonts w:asciiTheme="majorHAnsi" w:hAnsiTheme="majorHAnsi"/>
+          <w:sz w:val="20"/>
+          <w:lang w:val="en-US"/>
+        </w:rPr>
+        <w:t>}</w:t>
+      </w:r>
+    </w:p>
+    <w:p>
+      <w:pPr>
+        <w:pStyle w:val="NormalWeb"/>
+        <w:numPr>
+          <w:ilvl w:val="0"/>
+          <w:numId w:val="4"/>
+        </w:numPr>
+      </w:pPr>
+      <w:r>
+        <w:t xml:space="preserve">Date vérification : </w:t>
+      </w:r>
+      <w:r>
+        <w:rPr>
+          <w:rFonts w:asciiTheme="majorHAnsi" w:hAnsiTheme="majorHAnsi"/>
+          <w:bCs/>
+          <w:szCs w:val="28"/>
+        </w:rPr>
+        <w:t>{Date}</w:t>
+      </w:r>
+    </w:p>
+    <w:p>
+      <w:pPr>
+        <w:pStyle w:val="NormalWeb"/>
+        <w:numPr>
+          <w:ilvl w:val="0"/>
+          <w:numId w:val="4"/>
+        </w:numPr>
+      </w:pPr>
+      <w:r>
+        <w:t>Agent vérificateur : A. Ghellam</w:t>
+      </w:r>
+    </w:p>
+    <w:p>
+      <w:pPr>
+        <w:pStyle w:val="Titre3"/>
+      </w:pPr>
+      <w:r>
+        <w:t>Déclaration du Client</w:t>
+      </w:r>
+    </w:p>
+    <w:p>
+      <w:pPr>
+        <w:pStyle w:val="NormalWeb"/>
+      </w:pPr>
+      <w:r>
+        <w:t>Je certifie que les informations fournies sont exactes et complètes.</w:t>
+      </w:r>
+      <w:r>
+        <w:br/>
+        <w:t>Toute fausse déclaration peut entraîner la résiliation du contrat.</w:t>
+      </w:r>
+    </w:p>
+    <w:p>
+      <w:pPr>
+        <w:pStyle w:val="NormalWeb"/>
+        <w:rPr>
+          <w:rFonts w:asciiTheme="majorHAnsi" w:hAnsiTheme="majorHAnsi" w:cs="Courier New"/>
+          <w:color w:val="000000"/>
+        </w:rPr>
+      </w:pPr>
+      <w:r>
+        <w:t xml:space="preserve">Nom &amp; Prénom : </w:t>
+      </w:r>
+      <w:r>
+        <w:rPr>
+          <w:rFonts w:asciiTheme="majorHAnsi" w:hAnsiTheme="majorHAnsi" w:cs="Courier New"/>
+          <w:color w:val="000000"/>
+        </w:rPr>
+        <w:t>{Nom}</w:t>
+      </w:r>
+      <w:r>
+        <w:rPr>
+          <w:rFonts w:asciiTheme="majorHAnsi" w:hAnsiTheme="majorHAnsi" w:cs="Courier New"/>
+          <w:color w:val="000000"/>
+        </w:rPr>
+        <w:t xml:space="preserve"> </w:t>
+      </w:r>
+      <w:r>
+        <w:rPr>
+          <w:rFonts w:asciiTheme="majorHAnsi" w:hAnsiTheme="majorHAnsi" w:cs="Courier New"/>
+          <w:color w:val="000000"/>
+        </w:rPr>
+        <w:t>{</w:t>
+      </w:r>
+      <w:proofErr w:type="spellStart"/>
+      <w:r>
+        <w:rPr>
+          <w:rFonts w:asciiTheme="majorHAnsi" w:hAnsiTheme="majorHAnsi" w:cs="Courier New"/>
+          <w:color w:val="000000"/>
+        </w:rPr>
+        <w:t>Prenom</w:t>
+      </w:r>
+      <w:proofErr w:type="spellEnd"/>
+      <w:r>
+        <w:rPr>
+          <w:rFonts w:asciiTheme="majorHAnsi" w:hAnsiTheme="majorHAnsi" w:cs="Courier New"/>
+          <w:color w:val="000000"/>
+        </w:rPr>
+        <w:t>}</w:t>
+      </w:r>
+    </w:p>
+    <w:p>
+      <w:pPr>
+        <w:pStyle w:val="NormalWeb"/>
+      </w:pPr>
+      <w:r>
+        <w:br/>
+      </w:r>
+      <w:r>
+        <w:t xml:space="preserve">Fait à : </w:t>
+      </w:r>
+      <w:r>
+        <w:rPr>
+          <w:rFonts w:asciiTheme="majorHAnsi" w:hAnsiTheme="majorHAnsi"/>
+          <w:bCs/>
+          <w:szCs w:val="28"/>
+        </w:rPr>
+        <w:t>{place}</w:t>
+      </w:r>
+      <w:r>
+        <w:rPr>
+          <w:rFonts w:asciiTheme="majorHAnsi" w:hAnsiTheme="majorHAnsi"/>
+          <w:bCs/>
+          <w:szCs w:val="28"/>
+        </w:rPr>
+        <w:t xml:space="preserve">, </w:t>
+      </w:r>
+      <w:r>
+        <w:t xml:space="preserve">Date : </w:t>
+      </w:r>
+      <w:r>
+        <w:rPr>
+          <w:rFonts w:asciiTheme="majorHAnsi" w:hAnsiTheme="majorHAnsi"/>
+          <w:bCs/>
+          <w:szCs w:val="28"/>
+        </w:rPr>
+        <w:t>{Date}</w:t>
+      </w:r>
+      <w:r>
+        <w:t xml:space="preserve"> </w:t>
+      </w:r>
+    </w:p>
+    <w:p>
+      <w:pPr>
+        <w:pStyle w:val="NormalWeb"/>
+      </w:pPr>
+      <w:r>
+        <w:br/>
+      </w:r>
+      <w:r>
+        <w:t xml:space="preserve">Signature : </w:t>
+      </w:r>
+    </w:p>
+    <w:p>
+      <w:pPr>
+        <w:spacing w:before="100" w:beforeAutospacing="1" w:after="100" w:afterAutospacing="1" w:line="240" w:lineRule="auto"/>
+        <w:rPr>
+          <w:rFonts w:ascii="Times New Roman" w:eastAsia="Times New Roman" w:hAnsi="Times New Roman" w:cs="Times New Roman"/>
+          <w:sz w:val="24"/>
+          <w:szCs w:val="24"/>
+          <w:lang w:eastAsia="fr-FR"/>
+        </w:rPr>
+      </w:pPr>
+      <w:r>
+        <w:rPr>
+          <w:rFonts w:ascii="Times New Roman" w:eastAsia="Times New Roman" w:hAnsi="Times New Roman" w:cs="Times New Roman"/>
+          <w:sz w:val="24"/>
+          <w:szCs w:val="24"/>
+          <w:lang w:eastAsia="fr-FR"/>
+        </w:rPr>
+        <w:tab/>
+      </w:r>
+      <w:r>
+        <w:rPr>
+          <w:rFonts w:ascii="Times New Roman" w:eastAsia="Times New Roman" w:hAnsi="Times New Roman" w:cs="Times New Roman"/>
+          <w:sz w:val="24"/>
+          <w:szCs w:val="24"/>
+          <w:lang w:eastAsia="fr-FR"/>
+        </w:rPr>
+        <w:tab/>
+      </w:r>
+      <w:r>
+        <w:rPr>
+          <w:rFonts w:ascii="Times New Roman" w:eastAsia="Times New Roman" w:hAnsi="Times New Roman" w:cs="Times New Roman"/>
+          <w:sz w:val="24"/>
+          <w:szCs w:val="24"/>
+          <w:lang w:eastAsia="fr-FR"/>
+        </w:rPr>
+        <w:tab/>
+      </w:r>
+      <w:r>
+        <w:rPr>
+          <w:rFonts w:ascii="Times New Roman" w:eastAsia="Times New Roman" w:hAnsi="Times New Roman" w:cs="Times New Roman"/>
+          <w:sz w:val="24"/>
+          <w:szCs w:val="24"/>
+          <w:lang w:eastAsia="fr-FR"/>
+        </w:rPr>
+        <w:tab/>
+      </w:r>
+      <w:r>
+        <w:rPr>
+          <w:rFonts w:ascii="Times New Roman" w:eastAsia="Times New Roman" w:hAnsi="Times New Roman" w:cs="Times New Roman"/>
+          <w:sz w:val="24"/>
+          <w:szCs w:val="24"/>
+          <w:lang w:eastAsia="fr-FR"/>
+        </w:rPr>
+        <w:tab/>
+      </w:r>
+      <w:r>
+        <w:rPr>
+          <w:rFonts w:ascii="Times New Roman" w:eastAsia="Times New Roman" w:hAnsi="Times New Roman" w:cs="Times New Roman"/>
+          <w:sz w:val="24"/>
+          <w:szCs w:val="24"/>
+          <w:lang w:eastAsia="fr-FR"/>
+        </w:rPr>
+        <w:tab/>
+      </w:r>
+      <w:r>
+        <w:rPr>
+          <w:rFonts w:ascii="Times New Roman" w:eastAsia="Times New Roman" w:hAnsi="Times New Roman" w:cs="Times New Roman"/>
+          <w:sz w:val="24"/>
+          <w:szCs w:val="24"/>
+          <w:lang w:eastAsia="fr-FR"/>
+        </w:rPr>
+        <w:tab/>
+      </w:r>
+      <w:r>
+        <w:rPr>
+          <w:rFonts w:ascii="Times New Roman" w:eastAsia="Times New Roman" w:hAnsi="Times New Roman" w:cs="Times New Roman"/>
+          <w:sz w:val="24"/>
+          <w:szCs w:val="24"/>
+          <w:lang w:eastAsia="fr-FR"/>
+        </w:rPr>
+        <w:tab/>
+      </w:r>
+      <w:r>
+        <w:rPr>
+          <w:rFonts w:ascii="Times New Roman" w:eastAsia="Times New Roman" w:hAnsi="Times New Roman" w:cs="Times New Roman"/>
+          <w:sz w:val="24"/>
+          <w:szCs w:val="24"/>
+          <w:lang w:eastAsia="fr-FR"/>
+        </w:rPr>
+        <w:tab/>
+        <w:t>Cachet et Signature</w:t>
+      </w:r>
+    </w:p>
+    <w:p>
+      <w:pPr>
+        <w:autoSpaceDE w:val="0"/>
+        <w:autoSpaceDN w:val="0"/>
+        <w:adjustRightInd w:val="0"/>
+        <w:spacing w:after="0" w:line="240" w:lineRule="auto"/>
+        <w:ind w:firstLine="426"/>
+        <w:rPr>
+          <w:rFonts w:asciiTheme="majorHAnsi" w:hAnsiTheme="majorHAnsi" w:cs="Courier New"/>
+          <w:color w:val="000000"/>
+          <w:sz w:val="32"/>
+          <w:szCs w:val="32"/>
+        </w:rPr>
+      </w:pPr>
+    </w:p>
+    <w:p>
+      <w:pPr>
+        <w:rPr>
+          <w:rFonts w:asciiTheme="majorHAnsi" w:hAnsiTheme="majorHAnsi" w:cs="Courier New"/>
+          <w:sz w:val="32"/>
+          <w:szCs w:val="32"/>
+        </w:rPr>
+      </w:pPr>
+    </w:p>
+    <w:p>
+      <w:pPr>
+        <w:rPr>
+          <w:rFonts w:asciiTheme="majorHAnsi" w:hAnsiTheme="majorHAnsi" w:cs="Courier New"/>
+          <w:sz w:val="32"/>
+          <w:szCs w:val="32"/>
+        </w:rPr>
+      </w:pPr>
+    </w:p>
+    <w:p>
+      <w:pPr>
+        <w:jc w:val="center"/>
+        <w:rPr>
+          <w:b/>
+          <w:bCs/>
+          <w:sz w:val="14"/>
+          <w:szCs w:val="14"/>
+        </w:rPr>
+      </w:pPr>
+    </w:p>
+    <w:p>
+      <w:pPr>
+        <w:jc w:val="center"/>
+        <w:rPr>
+          <w:b/>
+          <w:bCs/>
+          <w:sz w:val="14"/>
+          <w:szCs w:val="14"/>
+        </w:rPr>
+      </w:pPr>
+    </w:p>
+    <w:p>
+      <w:pPr>
+        <w:jc w:val="center"/>
+        <w:rPr>
+          <w:rFonts w:asciiTheme="majorHAnsi" w:hAnsiTheme="majorHAnsi" w:cs="Courier New"/>
+          <w:b/>
+          <w:bCs/>
+          <w:sz w:val="40"/>
+          <w:szCs w:val="40"/>
+        </w:rPr>
+      </w:pPr>
+      <w:r>
+        <w:rPr>
+          <w:b/>
+          <w:bCs/>
+          <w:sz w:val="28"/>
+          <w:szCs w:val="28"/>
+        </w:rPr>
+        <w:t>CONSENTEMENT AU TRAITEMENT DES DONNÉES</w:t>
+      </w:r>
+    </w:p>
+    <w:p>
+      <w:pPr>
+        <w:pStyle w:val="NormalWeb"/>
+      </w:pPr>
+      <w:r>
+        <w:t>Je soussigné(e) :</w:t>
+      </w:r>
+    </w:p>
+    <w:p>
+      <w:pPr>
+        <w:pStyle w:val="NormalWeb"/>
+      </w:pPr>
+      <w:r>
+        <w:t xml:space="preserve">Nom &amp; Prénom: </w:t>
+      </w:r>
+      <w:r>
+        <w:rPr>
+          <w:rFonts w:asciiTheme="majorHAnsi" w:hAnsiTheme="majorHAnsi" w:cs="Courier New"/>
+          <w:color w:val="000000"/>
+        </w:rPr>
+        <w:t>{Nom}</w:t>
+      </w:r>
+      <w:r>
+        <w:rPr>
+          <w:rFonts w:asciiTheme="majorHAnsi" w:hAnsiTheme="majorHAnsi" w:cs="Courier New"/>
+          <w:color w:val="000000"/>
+        </w:rPr>
+        <w:t xml:space="preserve"> </w:t>
+      </w:r>
+      <w:r>
+        <w:rPr>
+          <w:rFonts w:asciiTheme="majorHAnsi" w:hAnsiTheme="majorHAnsi" w:cs="Courier New"/>
+          <w:color w:val="000000"/>
+        </w:rPr>
+        <w:t>{</w:t>
+      </w:r>
+      <w:proofErr w:type="spellStart"/>
+      <w:r>
+        <w:rPr>
+          <w:rFonts w:asciiTheme="majorHAnsi" w:hAnsiTheme="majorHAnsi" w:cs="Courier New"/>
+          <w:color w:val="000000"/>
+        </w:rPr>
+        <w:t>Prenom</w:t>
+      </w:r>
+      <w:proofErr w:type="spellEnd"/>
+      <w:r>
+        <w:rPr>
+          <w:rFonts w:asciiTheme="majorHAnsi" w:hAnsiTheme="majorHAnsi" w:cs="Courier New"/>
+          <w:color w:val="000000"/>
+        </w:rPr>
+        <w:t>}</w:t>
+      </w:r>
+      <w:r>
+        <w:br/>
+        <w:t>Référence Client : {</w:t>
+      </w:r>
+      <w:proofErr w:type="spellStart"/>
+      <w:r>
+        <w:t>contratid</w:t>
+      </w:r>
+      <w:proofErr w:type="spellEnd"/>
+      <w:r>
+        <w:t>}</w:t>
+      </w:r>
+    </w:p>
+    <w:p>
+      <w:pPr>
+        <w:pStyle w:val="NormalWeb"/>
+      </w:pPr>
+      <w:r>
+        <w:t>Déclare avoir été informé(e) que :</w:t>
+      </w:r>
+    </w:p>
+    <w:p>
+      <w:pPr>
+        <w:pStyle w:val="NormalWeb"/>
+      </w:pPr>
+      <w:r>
+        <w:t xml:space="preserve">La société </w:t>
+      </w:r>
+      <w:r>
+        <w:rPr>
+          <w:rStyle w:val="lev"/>
+        </w:rPr>
+        <w:t>SARL AIRBAND</w:t>
+      </w:r>
+      <w:r>
+        <w:t>, sise à Chelghoum Laid, Wilaya de Mila, collecte et traite mes données personnelles dans le cadre de :</w:t>
+      </w:r>
+    </w:p>
+    <w:p>
+      <w:pPr>
+        <w:pStyle w:val="NormalWeb"/>
+        <w:numPr>
+          <w:ilvl w:val="0"/>
+          <w:numId w:val="5"/>
+        </w:numPr>
+      </w:pPr>
+      <w:r>
+        <w:t>Gestion du contrat d’abonnement</w:t>
+      </w:r>
+    </w:p>
+    <w:p>
+      <w:pPr>
+        <w:pStyle w:val="NormalWeb"/>
+        <w:numPr>
+          <w:ilvl w:val="0"/>
+          <w:numId w:val="5"/>
+        </w:numPr>
+      </w:pPr>
+      <w:r>
+        <w:t>Installation et maintenance du service</w:t>
+      </w:r>
+    </w:p>
+    <w:p>
+      <w:pPr>
+        <w:pStyle w:val="NormalWeb"/>
+        <w:numPr>
+          <w:ilvl w:val="0"/>
+          <w:numId w:val="5"/>
+        </w:numPr>
+      </w:pPr>
+      <w:r>
+        <w:t>Facturation et recouvrement</w:t>
+      </w:r>
+    </w:p>
+    <w:p>
+      <w:pPr>
+        <w:pStyle w:val="NormalWeb"/>
+        <w:numPr>
+          <w:ilvl w:val="0"/>
+          <w:numId w:val="5"/>
+        </w:numPr>
+      </w:pPr>
+      <w:r>
+        <w:t>Obligations légales et réglementaires</w:t>
+      </w:r>
+    </w:p>
+    <w:p>
+      <w:pPr>
+        <w:pStyle w:val="NormalWeb"/>
+        <w:numPr>
+          <w:ilvl w:val="0"/>
+          <w:numId w:val="5"/>
+        </w:numPr>
+      </w:pPr>
+      <w:r>
+        <w:t>Conservation des logs de connexion conformément aux lois en vigueur</w:t>
+      </w:r>
+    </w:p>
+    <w:p>
+      <w:pPr>
+        <w:pStyle w:val="NormalWeb"/>
+      </w:pPr>
+      <w:r>
+        <w:t>Les données collectées peuvent inclure :</w:t>
+      </w:r>
+    </w:p>
+    <w:p>
+      <w:pPr>
+        <w:pStyle w:val="NormalWeb"/>
+        <w:numPr>
+          <w:ilvl w:val="0"/>
+          <w:numId w:val="6"/>
+        </w:numPr>
+      </w:pPr>
+      <w:r>
+        <w:t>Identité</w:t>
+      </w:r>
+    </w:p>
+    <w:p>
+      <w:pPr>
+        <w:pStyle w:val="NormalWeb"/>
+        <w:numPr>
+          <w:ilvl w:val="0"/>
+          <w:numId w:val="6"/>
+        </w:numPr>
+      </w:pPr>
+      <w:r>
+        <w:t>Coordonnées</w:t>
+      </w:r>
+    </w:p>
+    <w:p>
+      <w:pPr>
+        <w:pStyle w:val="NormalWeb"/>
+        <w:numPr>
+          <w:ilvl w:val="0"/>
+          <w:numId w:val="6"/>
+        </w:numPr>
+      </w:pPr>
+      <w:r>
+        <w:t>Documents d’identification</w:t>
+      </w:r>
+    </w:p>
+    <w:p>
+      <w:pPr>
+        <w:pStyle w:val="NormalWeb"/>
+        <w:numPr>
+          <w:ilvl w:val="0"/>
+          <w:numId w:val="6"/>
+        </w:numPr>
+      </w:pPr>
+      <w:r>
+        <w:t>Données techniques de connexion</w:t>
+      </w:r>
+    </w:p>
+    <w:p>
+      <w:pPr>
+        <w:pStyle w:val="NormalWeb"/>
+        <w:numPr>
+          <w:ilvl w:val="0"/>
+          <w:numId w:val="6"/>
+        </w:numPr>
+        <w:spacing w:before="0" w:beforeAutospacing="0" w:after="0" w:afterAutospacing="0"/>
+      </w:pPr>
+      <w:r>
+        <w:t>Géolocalisation du point d’installation</w:t>
+      </w:r>
+    </w:p>
+    <w:p>
+      <w:pPr>
+        <w:pStyle w:val="Titre3"/>
+        <w:spacing w:before="0" w:beforeAutospacing="0" w:after="0" w:afterAutospacing="0"/>
+      </w:pPr>
+      <w:r>
+        <w:rPr>
+          <w:rFonts w:ascii="Segoe UI Symbol" w:hAnsi="Segoe UI Symbol" w:cs="Segoe UI Symbol"/>
+        </w:rPr>
+        <w:t>🔐</w:t>
+      </w:r>
+      <w:r>
+        <w:t xml:space="preserve"> Garanties</w:t>
+      </w:r>
+    </w:p>
+    <w:p>
+      <w:pPr>
+        <w:pStyle w:val="NormalWeb"/>
+        <w:numPr>
+          <w:ilvl w:val="0"/>
+          <w:numId w:val="7"/>
+        </w:numPr>
+      </w:pPr>
+      <w:r>
+        <w:t>Les données ne sont pas vendues ni cédées à des tiers non autorisés.</w:t>
+      </w:r>
+    </w:p>
+    <w:p>
+      <w:pPr>
+        <w:pStyle w:val="NormalWeb"/>
+        <w:numPr>
+          <w:ilvl w:val="0"/>
+          <w:numId w:val="7"/>
+        </w:numPr>
+      </w:pPr>
+      <w:r>
+        <w:t>Elles sont conservées uniquement pour la durée nécessaire au service et aux obligations légales.</w:t>
+      </w:r>
+    </w:p>
+    <w:p>
+      <w:pPr>
+        <w:pStyle w:val="NormalWeb"/>
+        <w:numPr>
+          <w:ilvl w:val="0"/>
+          <w:numId w:val="7"/>
+        </w:numPr>
+        <w:spacing w:before="0" w:beforeAutospacing="0" w:after="0" w:afterAutospacing="0"/>
+      </w:pPr>
+      <w:r>
+        <w:t>Je peux exercer mes droits d’accès, rectification ou suppression par demande écrite.</w:t>
+      </w:r>
+    </w:p>
+    <w:p>
+      <w:pPr>
+        <w:pStyle w:val="Titre3"/>
+        <w:spacing w:before="0" w:beforeAutospacing="0" w:after="0" w:afterAutospacing="0"/>
+      </w:pPr>
+      <w:r>
+        <w:t>Consentement explicite</w:t>
+      </w:r>
+    </w:p>
+    <w:p>
+      <w:pPr>
+        <w:pStyle w:val="NormalWeb"/>
+      </w:pPr>
+      <w:r>
+        <w:rPr>
+          <w:rFonts w:ascii="Segoe UI Symbol" w:hAnsi="Segoe UI Symbol" w:cs="Segoe UI Symbol"/>
+        </w:rPr>
+        <w:t>☐</w:t>
+      </w:r>
+      <w:r>
+        <w:t xml:space="preserve"> J’accepte le traitement de mes données personnelles dans les conditions décrites ci-dessus.</w:t>
+      </w:r>
+    </w:p>
+    <w:p>
+      <w:pPr>
+        <w:pStyle w:val="NormalWeb"/>
+      </w:pPr>
+      <w:r>
+        <w:rPr>
+          <w:rFonts w:ascii="Segoe UI Symbol" w:hAnsi="Segoe UI Symbol" w:cs="Segoe UI Symbol"/>
+        </w:rPr>
+        <w:t>☐</w:t>
+      </w:r>
+      <w:r>
+        <w:t xml:space="preserve"> J’accepte la conservation des logs de connexion conformément à la réglementation.</w:t>
+      </w:r>
+    </w:p>
+    <w:p>
+      <w:pPr>
+        <w:pStyle w:val="NormalWeb"/>
+      </w:pPr>
+      <w:r>
+        <w:rPr>
+          <w:rFonts w:ascii="Segoe UI Symbol" w:hAnsi="Segoe UI Symbol" w:cs="Segoe UI Symbol"/>
+        </w:rPr>
+        <w:t>☐</w:t>
+      </w:r>
+      <w:r>
+        <w:t xml:space="preserve"> J’accepte d’être contacté pour des informations liées au service.</w:t>
+      </w:r>
+    </w:p>
+    <w:p>
+      <w:r>
+        <w:pict>
+          <v:rect id="_x0000_i1025" style="width:0;height:1.5pt" o:hralign="center" o:hrstd="t" o:hr="t" fillcolor="#a0a0a0" stroked="f"/>
+        </w:pict>
+      </w:r>
+    </w:p>
+    <w:p>
+      <w:pPr>
+        <w:pStyle w:val="NormalWeb"/>
+        <w:rPr>
+          <w:rFonts w:asciiTheme="majorHAnsi" w:hAnsiTheme="majorHAnsi"/>
+          <w:bCs/>
+          <w:szCs w:val="28"/>
+        </w:rPr>
+      </w:pPr>
+      <w:r>
+        <w:t xml:space="preserve">Nom &amp; Prénom : </w:t>
+      </w:r>
+      <w:r>
+        <w:rPr>
+          <w:rFonts w:asciiTheme="majorHAnsi" w:hAnsiTheme="majorHAnsi" w:cs="Courier New"/>
+          <w:color w:val="000000"/>
+        </w:rPr>
+        <w:t>{Nom}</w:t>
+      </w:r>
+      <w:r>
+        <w:rPr>
+          <w:rFonts w:asciiTheme="majorHAnsi" w:hAnsiTheme="majorHAnsi" w:cs="Courier New"/>
+          <w:color w:val="000000"/>
+        </w:rPr>
+        <w:t xml:space="preserve"> </w:t>
+      </w:r>
+      <w:r>
+        <w:rPr>
+          <w:rFonts w:asciiTheme="majorHAnsi" w:hAnsiTheme="majorHAnsi" w:cs="Courier New"/>
+          <w:color w:val="000000"/>
+        </w:rPr>
+        <w:t>{</w:t>
+      </w:r>
+      <w:proofErr w:type="spellStart"/>
+      <w:r>
+        <w:rPr>
+          <w:rFonts w:asciiTheme="majorHAnsi" w:hAnsiTheme="majorHAnsi" w:cs="Courier New"/>
+          <w:color w:val="000000"/>
+        </w:rPr>
+        <w:t>Prenom</w:t>
+      </w:r>
+      <w:proofErr w:type="spellEnd"/>
+      <w:r>
+        <w:rPr>
+          <w:rFonts w:asciiTheme="majorHAnsi" w:hAnsiTheme="majorHAnsi" w:cs="Courier New"/>
+          <w:color w:val="000000"/>
+        </w:rPr>
+        <w:t>}</w:t>
+      </w:r>
+      <w:r>
+        <w:br/>
+      </w:r>
+      <w:r>
+        <w:t xml:space="preserve">Fait à : </w:t>
+      </w:r>
+      <w:r>
+        <w:rPr>
+          <w:rFonts w:asciiTheme="majorHAnsi" w:hAnsiTheme="majorHAnsi"/>
+          <w:bCs/>
+          <w:szCs w:val="28"/>
+        </w:rPr>
+        <w:t>{place}</w:t>
+      </w:r>
+      <w:r>
+        <w:rPr>
+          <w:rFonts w:asciiTheme="majorHAnsi" w:hAnsiTheme="majorHAnsi"/>
+          <w:bCs/>
+          <w:szCs w:val="28"/>
+        </w:rPr>
+        <w:t xml:space="preserve">, </w:t>
+      </w:r>
+      <w:r>
+        <w:t xml:space="preserve">Date : </w:t>
+      </w:r>
+      <w:r>
+        <w:rPr>
+          <w:rFonts w:asciiTheme="majorHAnsi" w:hAnsiTheme="majorHAnsi"/>
+          <w:bCs/>
+          <w:szCs w:val="28"/>
+        </w:rPr>
+        <w:t>{Date}</w:t>
+      </w:r>
+    </w:p>
+    <w:p>
+      <w:pPr>
+        <w:pStyle w:val="NormalWeb"/>
+      </w:pPr>
+      <w:r>
+        <w:t>Signature : ___________________</w:t>
+      </w:r>
+      <w:bookmarkStart w:id="0" w:name="_GoBack"/>
+      <w:bookmarkEnd w:id="0"/>
     </w:p>
     <w:sectPr>
       <w:headerReference w:type="default" r:id="rId7"/>
@@ -17333,7 +18684,7 @@
                 <w:sz w:val="24"/>
                 <w:szCs w:val="24"/>
               </w:rPr>
-              <w:t>7</w:t>
+              <w:t>9</w:t>
             </w:r>
             <w:r>
               <w:rPr>
@@ -17380,7 +18731,7 @@
                 <w:sz w:val="24"/>
                 <w:szCs w:val="24"/>
               </w:rPr>
-              <w:t>7</w:t>
+              <w:t>9</w:t>
             </w:r>
             <w:r>
               <w:rPr>
@@ -17401,8 +18752,9 @@
       <w:pStyle w:val="Pieddepage"/>
       <w:jc w:val="center"/>
       <w:rPr>
-        <w:color w:val="808080" w:themeColor="background1" w:themeShade="80"/>
-        <w:sz w:val="16"/>
+        <w:rFonts w:asciiTheme="majorHAnsi" w:hAnsiTheme="majorHAnsi"/>
+        <w:sz w:val="20"/>
+        <w:lang w:val="en-US"/>
       </w:rPr>
     </w:pPr>
     <w:r>
@@ -17460,6 +18812,86 @@
         <w:lang w:val="en-US"/>
       </w:rPr>
       <w:t>}</w:t>
+    </w:r>
+  </w:p>
+  <w:p>
+    <w:pPr>
+      <w:pStyle w:val="Pieddepage"/>
+      <w:jc w:val="center"/>
+      <w:rPr>
+        <w:color w:val="808080" w:themeColor="background1" w:themeShade="80"/>
+        <w:sz w:val="16"/>
+      </w:rPr>
+    </w:pPr>
+    <w:r>
+      <w:rPr>
+        <w:color w:val="808080" w:themeColor="background1" w:themeShade="80"/>
+        <w:sz w:val="16"/>
+      </w:rPr>
+      <w:t xml:space="preserve">Sarl </w:t>
+    </w:r>
+    <w:r>
+      <w:rPr>
+        <w:color w:val="808080" w:themeColor="background1" w:themeShade="80"/>
+        <w:sz w:val="16"/>
+      </w:rPr>
+      <w:t>AIRBAND</w:t>
+    </w:r>
+    <w:r>
+      <w:rPr>
+        <w:color w:val="808080" w:themeColor="background1" w:themeShade="80"/>
+        <w:sz w:val="16"/>
+      </w:rPr>
+      <w:t xml:space="preserve"> au capital social de : </w:t>
+    </w:r>
+    <w:r>
+      <w:rPr>
+        <w:color w:val="808080" w:themeColor="background1" w:themeShade="80"/>
+        <w:sz w:val="16"/>
+      </w:rPr>
+      <w:t>2</w:t>
+    </w:r>
+    <w:r>
+      <w:rPr>
+        <w:color w:val="808080" w:themeColor="background1" w:themeShade="80"/>
+        <w:sz w:val="16"/>
+      </w:rPr>
+      <w:t xml:space="preserve">.000.000,00 DA – RC : </w:t>
+    </w:r>
+    <w:r>
+      <w:rPr>
+        <w:color w:val="808080" w:themeColor="background1" w:themeShade="80"/>
+        <w:sz w:val="16"/>
+      </w:rPr>
+      <w:t>23B0324919</w:t>
+    </w:r>
+    <w:r>
+      <w:rPr>
+        <w:color w:val="808080" w:themeColor="background1" w:themeShade="80"/>
+        <w:sz w:val="16"/>
+      </w:rPr>
+      <w:t xml:space="preserve"> – NIF : </w:t>
+    </w:r>
+    <w:r>
+      <w:rPr>
+        <w:color w:val="808080" w:themeColor="background1" w:themeShade="80"/>
+        <w:sz w:val="16"/>
+      </w:rPr>
+      <w:t>002343032491903</w:t>
+    </w:r>
+    <w:r>
+      <w:rPr>
+        <w:color w:val="808080" w:themeColor="background1" w:themeShade="80"/>
+        <w:sz w:val="16"/>
+      </w:rPr>
+      <w:t xml:space="preserve"> – ART : </w:t>
+    </w:r>
+    <w:r>
+      <w:rPr>
+        <w:color w:val="808080" w:themeColor="background1" w:themeShade="80"/>
+        <w:sz w:val="16"/>
+      </w:rPr>
+      <w:t>43031021671</w:t>
     </w:r>
   </w:p>
 </w:ftr>
@@ -17854,8 +19286,920 @@
       </w:rPr>
     </w:lvl>
   </w:abstractNum>
+  <w:abstractNum w:abstractNumId="1" w15:restartNumberingAfterBreak="0">
+    <w:nsid w:val="161F4AEC"/>
+    <w:multiLevelType w:val="multilevel"/>
+    <w:tmpl w:val="FB5A3A6A"/>
+    <w:lvl w:ilvl="0">
+      <w:start w:val="1"/>
+      <w:numFmt w:val="bullet"/>
+      <w:lvlText w:val=""/>
+      <w:lvlJc w:val="left"/>
+      <w:pPr>
+        <w:tabs>
+          <w:tab w:val="num" w:pos="720"/>
+        </w:tabs>
+        <w:ind w:left="720" w:hanging="360"/>
+      </w:pPr>
+      <w:rPr>
+        <w:rFonts w:ascii="Symbol" w:hAnsi="Symbol" w:hint="default"/>
+        <w:sz w:val="20"/>
+      </w:rPr>
+    </w:lvl>
+    <w:lvl w:ilvl="1" w:tentative="1">
+      <w:start w:val="1"/>
+      <w:numFmt w:val="bullet"/>
+      <w:lvlText w:val="o"/>
+      <w:lvlJc w:val="left"/>
+      <w:pPr>
+        <w:tabs>
+          <w:tab w:val="num" w:pos="1440"/>
+        </w:tabs>
+        <w:ind w:left="1440" w:hanging="360"/>
+      </w:pPr>
+      <w:rPr>
+        <w:rFonts w:ascii="Courier New" w:hAnsi="Courier New" w:hint="default"/>
+        <w:sz w:val="20"/>
+      </w:rPr>
+    </w:lvl>
+    <w:lvl w:ilvl="2" w:tentative="1">
+      <w:start w:val="1"/>
+      <w:numFmt w:val="bullet"/>
+      <w:lvlText w:val=""/>
+      <w:lvlJc w:val="left"/>
+      <w:pPr>
+        <w:tabs>
+          <w:tab w:val="num" w:pos="2160"/>
+        </w:tabs>
+        <w:ind w:left="2160" w:hanging="360"/>
+      </w:pPr>
+      <w:rPr>
+        <w:rFonts w:ascii="Wingdings" w:hAnsi="Wingdings" w:hint="default"/>
+        <w:sz w:val="20"/>
+      </w:rPr>
+    </w:lvl>
+    <w:lvl w:ilvl="3" w:tentative="1">
+      <w:start w:val="1"/>
+      <w:numFmt w:val="bullet"/>
+      <w:lvlText w:val=""/>
+      <w:lvlJc w:val="left"/>
+      <w:pPr>
+        <w:tabs>
+          <w:tab w:val="num" w:pos="2880"/>
+        </w:tabs>
+        <w:ind w:left="2880" w:hanging="360"/>
+      </w:pPr>
+      <w:rPr>
+        <w:rFonts w:ascii="Wingdings" w:hAnsi="Wingdings" w:hint="default"/>
+        <w:sz w:val="20"/>
+      </w:rPr>
+    </w:lvl>
+    <w:lvl w:ilvl="4" w:tentative="1">
+      <w:start w:val="1"/>
+      <w:numFmt w:val="bullet"/>
+      <w:lvlText w:val=""/>
+      <w:lvlJc w:val="left"/>
+      <w:pPr>
+        <w:tabs>
+          <w:tab w:val="num" w:pos="3600"/>
+        </w:tabs>
+        <w:ind w:left="3600" w:hanging="360"/>
+      </w:pPr>
+      <w:rPr>
+        <w:rFonts w:ascii="Wingdings" w:hAnsi="Wingdings" w:hint="default"/>
+        <w:sz w:val="20"/>
+      </w:rPr>
+    </w:lvl>
+    <w:lvl w:ilvl="5" w:tentative="1">
+      <w:start w:val="1"/>
+      <w:numFmt w:val="bullet"/>
+      <w:lvlText w:val=""/>
+      <w:lvlJc w:val="left"/>
+      <w:pPr>
+        <w:tabs>
+          <w:tab w:val="num" w:pos="4320"/>
+        </w:tabs>
+        <w:ind w:left="4320" w:hanging="360"/>
+      </w:pPr>
+      <w:rPr>
+        <w:rFonts w:ascii="Wingdings" w:hAnsi="Wingdings" w:hint="default"/>
+        <w:sz w:val="20"/>
+      </w:rPr>
+    </w:lvl>
+    <w:lvl w:ilvl="6" w:tentative="1">
+      <w:start w:val="1"/>
+      <w:numFmt w:val="bullet"/>
+      <w:lvlText w:val=""/>
+      <w:lvlJc w:val="left"/>
+      <w:pPr>
+        <w:tabs>
+          <w:tab w:val="num" w:pos="5040"/>
+        </w:tabs>
+        <w:ind w:left="5040" w:hanging="360"/>
+      </w:pPr>
+      <w:rPr>
+        <w:rFonts w:ascii="Wingdings" w:hAnsi="Wingdings" w:hint="default"/>
+        <w:sz w:val="20"/>
+      </w:rPr>
+    </w:lvl>
+    <w:lvl w:ilvl="7" w:tentative="1">
+      <w:start w:val="1"/>
+      <w:numFmt w:val="bullet"/>
+      <w:lvlText w:val=""/>
+      <w:lvlJc w:val="left"/>
+      <w:pPr>
+        <w:tabs>
+          <w:tab w:val="num" w:pos="5760"/>
+        </w:tabs>
+        <w:ind w:left="5760" w:hanging="360"/>
+      </w:pPr>
+      <w:rPr>
+        <w:rFonts w:ascii="Wingdings" w:hAnsi="Wingdings" w:hint="default"/>
+        <w:sz w:val="20"/>
+      </w:rPr>
+    </w:lvl>
+    <w:lvl w:ilvl="8" w:tentative="1">
+      <w:start w:val="1"/>
+      <w:numFmt w:val="bullet"/>
+      <w:lvlText w:val=""/>
+      <w:lvlJc w:val="left"/>
+      <w:pPr>
+        <w:tabs>
+          <w:tab w:val="num" w:pos="6480"/>
+        </w:tabs>
+        <w:ind w:left="6480" w:hanging="360"/>
+      </w:pPr>
+      <w:rPr>
+        <w:rFonts w:ascii="Wingdings" w:hAnsi="Wingdings" w:hint="default"/>
+        <w:sz w:val="20"/>
+      </w:rPr>
+    </w:lvl>
+  </w:abstractNum>
+  <w:abstractNum w:abstractNumId="2" w15:restartNumberingAfterBreak="0">
+    <w:nsid w:val="1B02441D"/>
+    <w:multiLevelType w:val="multilevel"/>
+    <w:tmpl w:val="A09295C8"/>
+    <w:lvl w:ilvl="0">
+      <w:start w:val="1"/>
+      <w:numFmt w:val="bullet"/>
+      <w:lvlText w:val=""/>
+      <w:lvlJc w:val="left"/>
+      <w:pPr>
+        <w:tabs>
+          <w:tab w:val="num" w:pos="720"/>
+        </w:tabs>
+        <w:ind w:left="720" w:hanging="360"/>
+      </w:pPr>
+      <w:rPr>
+        <w:rFonts w:ascii="Symbol" w:hAnsi="Symbol" w:hint="default"/>
+        <w:sz w:val="20"/>
+      </w:rPr>
+    </w:lvl>
+    <w:lvl w:ilvl="1" w:tentative="1">
+      <w:start w:val="1"/>
+      <w:numFmt w:val="bullet"/>
+      <w:lvlText w:val="o"/>
+      <w:lvlJc w:val="left"/>
+      <w:pPr>
+        <w:tabs>
+          <w:tab w:val="num" w:pos="1440"/>
+        </w:tabs>
+        <w:ind w:left="1440" w:hanging="360"/>
+      </w:pPr>
+      <w:rPr>
+        <w:rFonts w:ascii="Courier New" w:hAnsi="Courier New" w:hint="default"/>
+        <w:sz w:val="20"/>
+      </w:rPr>
+    </w:lvl>
+    <w:lvl w:ilvl="2" w:tentative="1">
+      <w:start w:val="1"/>
+      <w:numFmt w:val="bullet"/>
+      <w:lvlText w:val=""/>
+      <w:lvlJc w:val="left"/>
+      <w:pPr>
+        <w:tabs>
+          <w:tab w:val="num" w:pos="2160"/>
+        </w:tabs>
+        <w:ind w:left="2160" w:hanging="360"/>
+      </w:pPr>
+      <w:rPr>
+        <w:rFonts w:ascii="Wingdings" w:hAnsi="Wingdings" w:hint="default"/>
+        <w:sz w:val="20"/>
+      </w:rPr>
+    </w:lvl>
+    <w:lvl w:ilvl="3" w:tentative="1">
+      <w:start w:val="1"/>
+      <w:numFmt w:val="bullet"/>
+      <w:lvlText w:val=""/>
+      <w:lvlJc w:val="left"/>
+      <w:pPr>
+        <w:tabs>
+          <w:tab w:val="num" w:pos="2880"/>
+        </w:tabs>
+        <w:ind w:left="2880" w:hanging="360"/>
+      </w:pPr>
+      <w:rPr>
+        <w:rFonts w:ascii="Wingdings" w:hAnsi="Wingdings" w:hint="default"/>
+        <w:sz w:val="20"/>
+      </w:rPr>
+    </w:lvl>
+    <w:lvl w:ilvl="4" w:tentative="1">
+      <w:start w:val="1"/>
+      <w:numFmt w:val="bullet"/>
+      <w:lvlText w:val=""/>
+      <w:lvlJc w:val="left"/>
+      <w:pPr>
+        <w:tabs>
+          <w:tab w:val="num" w:pos="3600"/>
+        </w:tabs>
+        <w:ind w:left="3600" w:hanging="360"/>
+      </w:pPr>
+      <w:rPr>
+        <w:rFonts w:ascii="Wingdings" w:hAnsi="Wingdings" w:hint="default"/>
+        <w:sz w:val="20"/>
+      </w:rPr>
+    </w:lvl>
+    <w:lvl w:ilvl="5" w:tentative="1">
+      <w:start w:val="1"/>
+      <w:numFmt w:val="bullet"/>
+      <w:lvlText w:val=""/>
+      <w:lvlJc w:val="left"/>
+      <w:pPr>
+        <w:tabs>
+          <w:tab w:val="num" w:pos="4320"/>
+        </w:tabs>
+        <w:ind w:left="4320" w:hanging="360"/>
+      </w:pPr>
+      <w:rPr>
+        <w:rFonts w:ascii="Wingdings" w:hAnsi="Wingdings" w:hint="default"/>
+        <w:sz w:val="20"/>
+      </w:rPr>
+    </w:lvl>
+    <w:lvl w:ilvl="6" w:tentative="1">
+      <w:start w:val="1"/>
+      <w:numFmt w:val="bullet"/>
+      <w:lvlText w:val=""/>
+      <w:lvlJc w:val="left"/>
+      <w:pPr>
+        <w:tabs>
+          <w:tab w:val="num" w:pos="5040"/>
+        </w:tabs>
+        <w:ind w:left="5040" w:hanging="360"/>
+      </w:pPr>
+      <w:rPr>
+        <w:rFonts w:ascii="Wingdings" w:hAnsi="Wingdings" w:hint="default"/>
+        <w:sz w:val="20"/>
+      </w:rPr>
+    </w:lvl>
+    <w:lvl w:ilvl="7" w:tentative="1">
+      <w:start w:val="1"/>
+      <w:numFmt w:val="bullet"/>
+      <w:lvlText w:val=""/>
+      <w:lvlJc w:val="left"/>
+      <w:pPr>
+        <w:tabs>
+          <w:tab w:val="num" w:pos="5760"/>
+        </w:tabs>
+        <w:ind w:left="5760" w:hanging="360"/>
+      </w:pPr>
+      <w:rPr>
+        <w:rFonts w:ascii="Wingdings" w:hAnsi="Wingdings" w:hint="default"/>
+        <w:sz w:val="20"/>
+      </w:rPr>
+    </w:lvl>
+    <w:lvl w:ilvl="8" w:tentative="1">
+      <w:start w:val="1"/>
+      <w:numFmt w:val="bullet"/>
+      <w:lvlText w:val=""/>
+      <w:lvlJc w:val="left"/>
+      <w:pPr>
+        <w:tabs>
+          <w:tab w:val="num" w:pos="6480"/>
+        </w:tabs>
+        <w:ind w:left="6480" w:hanging="360"/>
+      </w:pPr>
+      <w:rPr>
+        <w:rFonts w:ascii="Wingdings" w:hAnsi="Wingdings" w:hint="default"/>
+        <w:sz w:val="20"/>
+      </w:rPr>
+    </w:lvl>
+  </w:abstractNum>
+  <w:abstractNum w:abstractNumId="3" w15:restartNumberingAfterBreak="0">
+    <w:nsid w:val="333113DF"/>
+    <w:multiLevelType w:val="multilevel"/>
+    <w:tmpl w:val="F5206496"/>
+    <w:lvl w:ilvl="0">
+      <w:start w:val="1"/>
+      <w:numFmt w:val="bullet"/>
+      <w:lvlText w:val=""/>
+      <w:lvlJc w:val="left"/>
+      <w:pPr>
+        <w:tabs>
+          <w:tab w:val="num" w:pos="720"/>
+        </w:tabs>
+        <w:ind w:left="720" w:hanging="360"/>
+      </w:pPr>
+      <w:rPr>
+        <w:rFonts w:ascii="Symbol" w:hAnsi="Symbol" w:hint="default"/>
+        <w:sz w:val="20"/>
+      </w:rPr>
+    </w:lvl>
+    <w:lvl w:ilvl="1" w:tentative="1">
+      <w:start w:val="1"/>
+      <w:numFmt w:val="bullet"/>
+      <w:lvlText w:val="o"/>
+      <w:lvlJc w:val="left"/>
+      <w:pPr>
+        <w:tabs>
+          <w:tab w:val="num" w:pos="1440"/>
+        </w:tabs>
+        <w:ind w:left="1440" w:hanging="360"/>
+      </w:pPr>
+      <w:rPr>
+        <w:rFonts w:ascii="Courier New" w:hAnsi="Courier New" w:hint="default"/>
+        <w:sz w:val="20"/>
+      </w:rPr>
+    </w:lvl>
+    <w:lvl w:ilvl="2" w:tentative="1">
+      <w:start w:val="1"/>
+      <w:numFmt w:val="bullet"/>
+      <w:lvlText w:val=""/>
+      <w:lvlJc w:val="left"/>
+      <w:pPr>
+        <w:tabs>
+          <w:tab w:val="num" w:pos="2160"/>
+        </w:tabs>
+        <w:ind w:left="2160" w:hanging="360"/>
+      </w:pPr>
+      <w:rPr>
+        <w:rFonts w:ascii="Wingdings" w:hAnsi="Wingdings" w:hint="default"/>
+        <w:sz w:val="20"/>
+      </w:rPr>
+    </w:lvl>
+    <w:lvl w:ilvl="3" w:tentative="1">
+      <w:start w:val="1"/>
+      <w:numFmt w:val="bullet"/>
+      <w:lvlText w:val=""/>
+      <w:lvlJc w:val="left"/>
+      <w:pPr>
+        <w:tabs>
+          <w:tab w:val="num" w:pos="2880"/>
+        </w:tabs>
+        <w:ind w:left="2880" w:hanging="360"/>
+      </w:pPr>
+      <w:rPr>
+        <w:rFonts w:ascii="Wingdings" w:hAnsi="Wingdings" w:hint="default"/>
+        <w:sz w:val="20"/>
+      </w:rPr>
+    </w:lvl>
+    <w:lvl w:ilvl="4" w:tentative="1">
+      <w:start w:val="1"/>
+      <w:numFmt w:val="bullet"/>
+      <w:lvlText w:val=""/>
+      <w:lvlJc w:val="left"/>
+      <w:pPr>
+        <w:tabs>
+          <w:tab w:val="num" w:pos="3600"/>
+        </w:tabs>
+        <w:ind w:left="3600" w:hanging="360"/>
+      </w:pPr>
+      <w:rPr>
+        <w:rFonts w:ascii="Wingdings" w:hAnsi="Wingdings" w:hint="default"/>
+        <w:sz w:val="20"/>
+      </w:rPr>
+    </w:lvl>
+    <w:lvl w:ilvl="5" w:tentative="1">
+      <w:start w:val="1"/>
+      <w:numFmt w:val="bullet"/>
+      <w:lvlText w:val=""/>
+      <w:lvlJc w:val="left"/>
+      <w:pPr>
+        <w:tabs>
+          <w:tab w:val="num" w:pos="4320"/>
+        </w:tabs>
+        <w:ind w:left="4320" w:hanging="360"/>
+      </w:pPr>
+      <w:rPr>
+        <w:rFonts w:ascii="Wingdings" w:hAnsi="Wingdings" w:hint="default"/>
+        <w:sz w:val="20"/>
+      </w:rPr>
+    </w:lvl>
+    <w:lvl w:ilvl="6" w:tentative="1">
+      <w:start w:val="1"/>
+      <w:numFmt w:val="bullet"/>
+      <w:lvlText w:val=""/>
+      <w:lvlJc w:val="left"/>
+      <w:pPr>
+        <w:tabs>
+          <w:tab w:val="num" w:pos="5040"/>
+        </w:tabs>
+        <w:ind w:left="5040" w:hanging="360"/>
+      </w:pPr>
+      <w:rPr>
+        <w:rFonts w:ascii="Wingdings" w:hAnsi="Wingdings" w:hint="default"/>
+        <w:sz w:val="20"/>
+      </w:rPr>
+    </w:lvl>
+    <w:lvl w:ilvl="7" w:tentative="1">
+      <w:start w:val="1"/>
+      <w:numFmt w:val="bullet"/>
+      <w:lvlText w:val=""/>
+      <w:lvlJc w:val="left"/>
+      <w:pPr>
+        <w:tabs>
+          <w:tab w:val="num" w:pos="5760"/>
+        </w:tabs>
+        <w:ind w:left="5760" w:hanging="360"/>
+      </w:pPr>
+      <w:rPr>
+        <w:rFonts w:ascii="Wingdings" w:hAnsi="Wingdings" w:hint="default"/>
+        <w:sz w:val="20"/>
+      </w:rPr>
+    </w:lvl>
+    <w:lvl w:ilvl="8" w:tentative="1">
+      <w:start w:val="1"/>
+      <w:numFmt w:val="bullet"/>
+      <w:lvlText w:val=""/>
+      <w:lvlJc w:val="left"/>
+      <w:pPr>
+        <w:tabs>
+          <w:tab w:val="num" w:pos="6480"/>
+        </w:tabs>
+        <w:ind w:left="6480" w:hanging="360"/>
+      </w:pPr>
+      <w:rPr>
+        <w:rFonts w:ascii="Wingdings" w:hAnsi="Wingdings" w:hint="default"/>
+        <w:sz w:val="20"/>
+      </w:rPr>
+    </w:lvl>
+  </w:abstractNum>
+  <w:abstractNum w:abstractNumId="4" w15:restartNumberingAfterBreak="0">
+    <w:nsid w:val="4416380E"/>
+    <w:multiLevelType w:val="multilevel"/>
+    <w:tmpl w:val="5866D372"/>
+    <w:lvl w:ilvl="0">
+      <w:start w:val="1"/>
+      <w:numFmt w:val="bullet"/>
+      <w:lvlText w:val=""/>
+      <w:lvlJc w:val="left"/>
+      <w:pPr>
+        <w:tabs>
+          <w:tab w:val="num" w:pos="720"/>
+        </w:tabs>
+        <w:ind w:left="720" w:hanging="360"/>
+      </w:pPr>
+      <w:rPr>
+        <w:rFonts w:ascii="Symbol" w:hAnsi="Symbol" w:hint="default"/>
+        <w:sz w:val="20"/>
+      </w:rPr>
+    </w:lvl>
+    <w:lvl w:ilvl="1" w:tentative="1">
+      <w:start w:val="1"/>
+      <w:numFmt w:val="bullet"/>
+      <w:lvlText w:val="o"/>
+      <w:lvlJc w:val="left"/>
+      <w:pPr>
+        <w:tabs>
+          <w:tab w:val="num" w:pos="1440"/>
+        </w:tabs>
+        <w:ind w:left="1440" w:hanging="360"/>
+      </w:pPr>
+      <w:rPr>
+        <w:rFonts w:ascii="Courier New" w:hAnsi="Courier New" w:hint="default"/>
+        <w:sz w:val="20"/>
+      </w:rPr>
+    </w:lvl>
+    <w:lvl w:ilvl="2" w:tentative="1">
+      <w:start w:val="1"/>
+      <w:numFmt w:val="bullet"/>
+      <w:lvlText w:val=""/>
+      <w:lvlJc w:val="left"/>
+      <w:pPr>
+        <w:tabs>
+          <w:tab w:val="num" w:pos="2160"/>
+        </w:tabs>
+        <w:ind w:left="2160" w:hanging="360"/>
+      </w:pPr>
+      <w:rPr>
+        <w:rFonts w:ascii="Wingdings" w:hAnsi="Wingdings" w:hint="default"/>
+        <w:sz w:val="20"/>
+      </w:rPr>
+    </w:lvl>
+    <w:lvl w:ilvl="3" w:tentative="1">
+      <w:start w:val="1"/>
+      <w:numFmt w:val="bullet"/>
+      <w:lvlText w:val=""/>
+      <w:lvlJc w:val="left"/>
+      <w:pPr>
+        <w:tabs>
+          <w:tab w:val="num" w:pos="2880"/>
+        </w:tabs>
+        <w:ind w:left="2880" w:hanging="360"/>
+      </w:pPr>
+      <w:rPr>
+        <w:rFonts w:ascii="Wingdings" w:hAnsi="Wingdings" w:hint="default"/>
+        <w:sz w:val="20"/>
+      </w:rPr>
+    </w:lvl>
+    <w:lvl w:ilvl="4" w:tentative="1">
+      <w:start w:val="1"/>
+      <w:numFmt w:val="bullet"/>
+      <w:lvlText w:val=""/>
+      <w:lvlJc w:val="left"/>
+      <w:pPr>
+        <w:tabs>
+          <w:tab w:val="num" w:pos="3600"/>
+        </w:tabs>
+        <w:ind w:left="3600" w:hanging="360"/>
+      </w:pPr>
+      <w:rPr>
+        <w:rFonts w:ascii="Wingdings" w:hAnsi="Wingdings" w:hint="default"/>
+        <w:sz w:val="20"/>
+      </w:rPr>
+    </w:lvl>
+    <w:lvl w:ilvl="5" w:tentative="1">
+      <w:start w:val="1"/>
+      <w:numFmt w:val="bullet"/>
+      <w:lvlText w:val=""/>
+      <w:lvlJc w:val="left"/>
+      <w:pPr>
+        <w:tabs>
+          <w:tab w:val="num" w:pos="4320"/>
+        </w:tabs>
+        <w:ind w:left="4320" w:hanging="360"/>
+      </w:pPr>
+      <w:rPr>
+        <w:rFonts w:ascii="Wingdings" w:hAnsi="Wingdings" w:hint="default"/>
+        <w:sz w:val="20"/>
+      </w:rPr>
+    </w:lvl>
+    <w:lvl w:ilvl="6" w:tentative="1">
+      <w:start w:val="1"/>
+      <w:numFmt w:val="bullet"/>
+      <w:lvlText w:val=""/>
+      <w:lvlJc w:val="left"/>
+      <w:pPr>
+        <w:tabs>
+          <w:tab w:val="num" w:pos="5040"/>
+        </w:tabs>
+        <w:ind w:left="5040" w:hanging="360"/>
+      </w:pPr>
+      <w:rPr>
+        <w:rFonts w:ascii="Wingdings" w:hAnsi="Wingdings" w:hint="default"/>
+        <w:sz w:val="20"/>
+      </w:rPr>
+    </w:lvl>
+    <w:lvl w:ilvl="7" w:tentative="1">
+      <w:start w:val="1"/>
+      <w:numFmt w:val="bullet"/>
+      <w:lvlText w:val=""/>
+      <w:lvlJc w:val="left"/>
+      <w:pPr>
+        <w:tabs>
+          <w:tab w:val="num" w:pos="5760"/>
+        </w:tabs>
+        <w:ind w:left="5760" w:hanging="360"/>
+      </w:pPr>
+      <w:rPr>
+        <w:rFonts w:ascii="Wingdings" w:hAnsi="Wingdings" w:hint="default"/>
+        <w:sz w:val="20"/>
+      </w:rPr>
+    </w:lvl>
+    <w:lvl w:ilvl="8" w:tentative="1">
+      <w:start w:val="1"/>
+      <w:numFmt w:val="bullet"/>
+      <w:lvlText w:val=""/>
+      <w:lvlJc w:val="left"/>
+      <w:pPr>
+        <w:tabs>
+          <w:tab w:val="num" w:pos="6480"/>
+        </w:tabs>
+        <w:ind w:left="6480" w:hanging="360"/>
+      </w:pPr>
+      <w:rPr>
+        <w:rFonts w:ascii="Wingdings" w:hAnsi="Wingdings" w:hint="default"/>
+        <w:sz w:val="20"/>
+      </w:rPr>
+    </w:lvl>
+  </w:abstractNum>
+  <w:abstractNum w:abstractNumId="5" w15:restartNumberingAfterBreak="0">
+    <w:nsid w:val="4CD7153B"/>
+    <w:multiLevelType w:val="multilevel"/>
+    <w:tmpl w:val="6C8E1B32"/>
+    <w:lvl w:ilvl="0">
+      <w:start w:val="1"/>
+      <w:numFmt w:val="bullet"/>
+      <w:lvlText w:val=""/>
+      <w:lvlJc w:val="left"/>
+      <w:pPr>
+        <w:tabs>
+          <w:tab w:val="num" w:pos="720"/>
+        </w:tabs>
+        <w:ind w:left="720" w:hanging="360"/>
+      </w:pPr>
+      <w:rPr>
+        <w:rFonts w:ascii="Symbol" w:hAnsi="Symbol" w:hint="default"/>
+        <w:sz w:val="20"/>
+      </w:rPr>
+    </w:lvl>
+    <w:lvl w:ilvl="1" w:tentative="1">
+      <w:start w:val="1"/>
+      <w:numFmt w:val="bullet"/>
+      <w:lvlText w:val="o"/>
+      <w:lvlJc w:val="left"/>
+      <w:pPr>
+        <w:tabs>
+          <w:tab w:val="num" w:pos="1440"/>
+        </w:tabs>
+        <w:ind w:left="1440" w:hanging="360"/>
+      </w:pPr>
+      <w:rPr>
+        <w:rFonts w:ascii="Courier New" w:hAnsi="Courier New" w:hint="default"/>
+        <w:sz w:val="20"/>
+      </w:rPr>
+    </w:lvl>
+    <w:lvl w:ilvl="2" w:tentative="1">
+      <w:start w:val="1"/>
+      <w:numFmt w:val="bullet"/>
+      <w:lvlText w:val=""/>
+      <w:lvlJc w:val="left"/>
+      <w:pPr>
+        <w:tabs>
+          <w:tab w:val="num" w:pos="2160"/>
+        </w:tabs>
+        <w:ind w:left="2160" w:hanging="360"/>
+      </w:pPr>
+      <w:rPr>
+        <w:rFonts w:ascii="Wingdings" w:hAnsi="Wingdings" w:hint="default"/>
+        <w:sz w:val="20"/>
+      </w:rPr>
+    </w:lvl>
+    <w:lvl w:ilvl="3" w:tentative="1">
+      <w:start w:val="1"/>
+      <w:numFmt w:val="bullet"/>
+      <w:lvlText w:val=""/>
+      <w:lvlJc w:val="left"/>
+      <w:pPr>
+        <w:tabs>
+          <w:tab w:val="num" w:pos="2880"/>
+        </w:tabs>
+        <w:ind w:left="2880" w:hanging="360"/>
+      </w:pPr>
+      <w:rPr>
+        <w:rFonts w:ascii="Wingdings" w:hAnsi="Wingdings" w:hint="default"/>
+        <w:sz w:val="20"/>
+      </w:rPr>
+    </w:lvl>
+    <w:lvl w:ilvl="4" w:tentative="1">
+      <w:start w:val="1"/>
+      <w:numFmt w:val="bullet"/>
+      <w:lvlText w:val=""/>
+      <w:lvlJc w:val="left"/>
+      <w:pPr>
+        <w:tabs>
+          <w:tab w:val="num" w:pos="3600"/>
+        </w:tabs>
+        <w:ind w:left="3600" w:hanging="360"/>
+      </w:pPr>
+      <w:rPr>
+        <w:rFonts w:ascii="Wingdings" w:hAnsi="Wingdings" w:hint="default"/>
+        <w:sz w:val="20"/>
+      </w:rPr>
+    </w:lvl>
+    <w:lvl w:ilvl="5" w:tentative="1">
+      <w:start w:val="1"/>
+      <w:numFmt w:val="bullet"/>
+      <w:lvlText w:val=""/>
+      <w:lvlJc w:val="left"/>
+      <w:pPr>
+        <w:tabs>
+          <w:tab w:val="num" w:pos="4320"/>
+        </w:tabs>
+        <w:ind w:left="4320" w:hanging="360"/>
+      </w:pPr>
+      <w:rPr>
+        <w:rFonts w:ascii="Wingdings" w:hAnsi="Wingdings" w:hint="default"/>
+        <w:sz w:val="20"/>
+      </w:rPr>
+    </w:lvl>
+    <w:lvl w:ilvl="6" w:tentative="1">
+      <w:start w:val="1"/>
+      <w:numFmt w:val="bullet"/>
+      <w:lvlText w:val=""/>
+      <w:lvlJc w:val="left"/>
+      <w:pPr>
+        <w:tabs>
+          <w:tab w:val="num" w:pos="5040"/>
+        </w:tabs>
+        <w:ind w:left="5040" w:hanging="360"/>
+      </w:pPr>
+      <w:rPr>
+        <w:rFonts w:ascii="Wingdings" w:hAnsi="Wingdings" w:hint="default"/>
+        <w:sz w:val="20"/>
+      </w:rPr>
+    </w:lvl>
+    <w:lvl w:ilvl="7" w:tentative="1">
+      <w:start w:val="1"/>
+      <w:numFmt w:val="bullet"/>
+      <w:lvlText w:val=""/>
+      <w:lvlJc w:val="left"/>
+      <w:pPr>
+        <w:tabs>
+          <w:tab w:val="num" w:pos="5760"/>
+        </w:tabs>
+        <w:ind w:left="5760" w:hanging="360"/>
+      </w:pPr>
+      <w:rPr>
+        <w:rFonts w:ascii="Wingdings" w:hAnsi="Wingdings" w:hint="default"/>
+        <w:sz w:val="20"/>
+      </w:rPr>
+    </w:lvl>
+    <w:lvl w:ilvl="8" w:tentative="1">
+      <w:start w:val="1"/>
+      <w:numFmt w:val="bullet"/>
+      <w:lvlText w:val=""/>
+      <w:lvlJc w:val="left"/>
+      <w:pPr>
+        <w:tabs>
+          <w:tab w:val="num" w:pos="6480"/>
+        </w:tabs>
+        <w:ind w:left="6480" w:hanging="360"/>
+      </w:pPr>
+      <w:rPr>
+        <w:rFonts w:ascii="Wingdings" w:hAnsi="Wingdings" w:hint="default"/>
+        <w:sz w:val="20"/>
+      </w:rPr>
+    </w:lvl>
+  </w:abstractNum>
+  <w:abstractNum w:abstractNumId="6" w15:restartNumberingAfterBreak="0">
+    <w:nsid w:val="51B02181"/>
+    <w:multiLevelType w:val="multilevel"/>
+    <w:tmpl w:val="31F6FE38"/>
+    <w:lvl w:ilvl="0">
+      <w:start w:val="1"/>
+      <w:numFmt w:val="bullet"/>
+      <w:lvlText w:val=""/>
+      <w:lvlJc w:val="left"/>
+      <w:pPr>
+        <w:tabs>
+          <w:tab w:val="num" w:pos="720"/>
+        </w:tabs>
+        <w:ind w:left="720" w:hanging="360"/>
+      </w:pPr>
+      <w:rPr>
+        <w:rFonts w:ascii="Symbol" w:hAnsi="Symbol" w:hint="default"/>
+        <w:sz w:val="20"/>
+      </w:rPr>
+    </w:lvl>
+    <w:lvl w:ilvl="1" w:tentative="1">
+      <w:start w:val="1"/>
+      <w:numFmt w:val="bullet"/>
+      <w:lvlText w:val="o"/>
+      <w:lvlJc w:val="left"/>
+      <w:pPr>
+        <w:tabs>
+          <w:tab w:val="num" w:pos="1440"/>
+        </w:tabs>
+        <w:ind w:left="1440" w:hanging="360"/>
+      </w:pPr>
+      <w:rPr>
+        <w:rFonts w:ascii="Courier New" w:hAnsi="Courier New" w:hint="default"/>
+        <w:sz w:val="20"/>
+      </w:rPr>
+    </w:lvl>
+    <w:lvl w:ilvl="2" w:tentative="1">
+      <w:start w:val="1"/>
+      <w:numFmt w:val="bullet"/>
+      <w:lvlText w:val=""/>
+      <w:lvlJc w:val="left"/>
+      <w:pPr>
+        <w:tabs>
+          <w:tab w:val="num" w:pos="2160"/>
+        </w:tabs>
+        <w:ind w:left="2160" w:hanging="360"/>
+      </w:pPr>
+      <w:rPr>
+        <w:rFonts w:ascii="Wingdings" w:hAnsi="Wingdings" w:hint="default"/>
+        <w:sz w:val="20"/>
+      </w:rPr>
+    </w:lvl>
+    <w:lvl w:ilvl="3" w:tentative="1">
+      <w:start w:val="1"/>
+      <w:numFmt w:val="bullet"/>
+      <w:lvlText w:val=""/>
+      <w:lvlJc w:val="left"/>
+      <w:pPr>
+        <w:tabs>
+          <w:tab w:val="num" w:pos="2880"/>
+        </w:tabs>
+        <w:ind w:left="2880" w:hanging="360"/>
+      </w:pPr>
+      <w:rPr>
+        <w:rFonts w:ascii="Wingdings" w:hAnsi="Wingdings" w:hint="default"/>
+        <w:sz w:val="20"/>
+      </w:rPr>
+    </w:lvl>
+    <w:lvl w:ilvl="4" w:tentative="1">
+      <w:start w:val="1"/>
+      <w:numFmt w:val="bullet"/>
+      <w:lvlText w:val=""/>
+      <w:lvlJc w:val="left"/>
+      <w:pPr>
+        <w:tabs>
+          <w:tab w:val="num" w:pos="3600"/>
+        </w:tabs>
+        <w:ind w:left="3600" w:hanging="360"/>
+      </w:pPr>
+      <w:rPr>
+        <w:rFonts w:ascii="Wingdings" w:hAnsi="Wingdings" w:hint="default"/>
+        <w:sz w:val="20"/>
+      </w:rPr>
+    </w:lvl>
+    <w:lvl w:ilvl="5" w:tentative="1">
+      <w:start w:val="1"/>
+      <w:numFmt w:val="bullet"/>
+      <w:lvlText w:val=""/>
+      <w:lvlJc w:val="left"/>
+      <w:pPr>
+        <w:tabs>
+          <w:tab w:val="num" w:pos="4320"/>
+        </w:tabs>
+        <w:ind w:left="4320" w:hanging="360"/>
+      </w:pPr>
+      <w:rPr>
+        <w:rFonts w:ascii="Wingdings" w:hAnsi="Wingdings" w:hint="default"/>
+        <w:sz w:val="20"/>
+      </w:rPr>
+    </w:lvl>
+    <w:lvl w:ilvl="6" w:tentative="1">
+      <w:start w:val="1"/>
+      <w:numFmt w:val="bullet"/>
+      <w:lvlText w:val=""/>
+      <w:lvlJc w:val="left"/>
+      <w:pPr>
+        <w:tabs>
+          <w:tab w:val="num" w:pos="5040"/>
+        </w:tabs>
+        <w:ind w:left="5040" w:hanging="360"/>
+      </w:pPr>
+      <w:rPr>
+        <w:rFonts w:ascii="Wingdings" w:hAnsi="Wingdings" w:hint="default"/>
+        <w:sz w:val="20"/>
+      </w:rPr>
+    </w:lvl>
+    <w:lvl w:ilvl="7" w:tentative="1">
+      <w:start w:val="1"/>
+      <w:numFmt w:val="bullet"/>
+      <w:lvlText w:val=""/>
+      <w:lvlJc w:val="left"/>
+      <w:pPr>
+        <w:tabs>
+          <w:tab w:val="num" w:pos="5760"/>
+        </w:tabs>
+        <w:ind w:left="5760" w:hanging="360"/>
+      </w:pPr>
+      <w:rPr>
+        <w:rFonts w:ascii="Wingdings" w:hAnsi="Wingdings" w:hint="default"/>
+        <w:sz w:val="20"/>
+      </w:rPr>
+    </w:lvl>
+    <w:lvl w:ilvl="8" w:tentative="1">
+      <w:start w:val="1"/>
+      <w:numFmt w:val="bullet"/>
+      <w:lvlText w:val=""/>
+      <w:lvlJc w:val="left"/>
+      <w:pPr>
+        <w:tabs>
+          <w:tab w:val="num" w:pos="6480"/>
+        </w:tabs>
+        <w:ind w:left="6480" w:hanging="360"/>
+      </w:pPr>
+      <w:rPr>
+        <w:rFonts w:ascii="Wingdings" w:hAnsi="Wingdings" w:hint="default"/>
+        <w:sz w:val="20"/>
+      </w:rPr>
+    </w:lvl>
+  </w:abstractNum>
   <w:num w:numId="1">
     <w:abstractNumId w:val="0"/>
+  </w:num>
+  <w:num w:numId="2">
+    <w:abstractNumId w:val="1"/>
+  </w:num>
+  <w:num w:numId="3">
+    <w:abstractNumId w:val="3"/>
+  </w:num>
+  <w:num w:numId="4">
+    <w:abstractNumId w:val="4"/>
+  </w:num>
+  <w:num w:numId="5">
+    <w:abstractNumId w:val="6"/>
+  </w:num>
+  <w:num w:numId="6">
+    <w:abstractNumId w:val="2"/>
+  </w:num>
+  <w:num w:numId="7">
+    <w:abstractNumId w:val="5"/>
   </w:num>
 </w:numbering>
 </file>
@@ -18255,6 +20599,49 @@
     <w:qFormat/>
     <w:rsid w:val="00003BD6"/>
   </w:style>
+  <w:style w:type="paragraph" w:styleId="Titre2">
+    <w:name w:val="heading 2"/>
+    <w:basedOn w:val="Normal"/>
+    <w:next w:val="Normal"/>
+    <w:link w:val="Titre2Car"/>
+    <w:uiPriority w:val="9"/>
+    <w:semiHidden/>
+    <w:unhideWhenUsed/>
+    <w:qFormat/>
+    <w:rsid w:val="00826647"/>
+    <w:pPr>
+      <w:keepNext/>
+      <w:keepLines/>
+      <w:spacing w:before="40" w:after="0"/>
+      <w:outlineLvl w:val="1"/>
+    </w:pPr>
+    <w:rPr>
+      <w:rFonts w:asciiTheme="majorHAnsi" w:eastAsiaTheme="majorEastAsia" w:hAnsiTheme="majorHAnsi" w:cstheme="majorBidi"/>
+      <w:color w:val="2E74B5" w:themeColor="accent1" w:themeShade="BF"/>
+      <w:sz w:val="26"/>
+      <w:szCs w:val="26"/>
+    </w:rPr>
+  </w:style>
+  <w:style w:type="paragraph" w:styleId="Titre3">
+    <w:name w:val="heading 3"/>
+    <w:basedOn w:val="Normal"/>
+    <w:link w:val="Titre3Car"/>
+    <w:uiPriority w:val="9"/>
+    <w:qFormat/>
+    <w:rsid w:val="00394CD6"/>
+    <w:pPr>
+      <w:spacing w:before="100" w:beforeAutospacing="1" w:after="100" w:afterAutospacing="1" w:line="240" w:lineRule="auto"/>
+      <w:outlineLvl w:val="2"/>
+    </w:pPr>
+    <w:rPr>
+      <w:rFonts w:ascii="Times New Roman" w:eastAsia="Times New Roman" w:hAnsi="Times New Roman" w:cs="Times New Roman"/>
+      <w:b/>
+      <w:bCs/>
+      <w:sz w:val="27"/>
+      <w:szCs w:val="27"/>
+      <w:lang w:eastAsia="fr-FR"/>
+    </w:rPr>
+  </w:style>
   <w:style w:type="character" w:default="1" w:styleId="Policepardfaut">
     <w:name w:val="Default Paragraph Font"/>
     <w:uiPriority w:val="1"/>
@@ -18595,6 +20982,63 @@
       <w:szCs w:val="18"/>
     </w:rPr>
   </w:style>
+  <w:style w:type="character" w:customStyle="1" w:styleId="Titre3Car">
+    <w:name w:val="Titre 3 Car"/>
+    <w:basedOn w:val="Policepardfaut"/>
+    <w:link w:val="Titre3"/>
+    <w:uiPriority w:val="9"/>
+    <w:rsid w:val="00394CD6"/>
+    <w:rPr>
+      <w:rFonts w:ascii="Times New Roman" w:eastAsia="Times New Roman" w:hAnsi="Times New Roman" w:cs="Times New Roman"/>
+      <w:b/>
+      <w:bCs/>
+      <w:sz w:val="27"/>
+      <w:szCs w:val="27"/>
+      <w:lang w:eastAsia="fr-FR"/>
+    </w:rPr>
+  </w:style>
+  <w:style w:type="paragraph" w:styleId="NormalWeb">
+    <w:name w:val="Normal (Web)"/>
+    <w:basedOn w:val="Normal"/>
+    <w:uiPriority w:val="99"/>
+    <w:semiHidden/>
+    <w:unhideWhenUsed/>
+    <w:rsid w:val="00394CD6"/>
+    <w:pPr>
+      <w:spacing w:before="100" w:beforeAutospacing="1" w:after="100" w:afterAutospacing="1" w:line="240" w:lineRule="auto"/>
+    </w:pPr>
+    <w:rPr>
+      <w:rFonts w:ascii="Times New Roman" w:eastAsia="Times New Roman" w:hAnsi="Times New Roman" w:cs="Times New Roman"/>
+      <w:sz w:val="24"/>
+      <w:szCs w:val="24"/>
+      <w:lang w:eastAsia="fr-FR"/>
+    </w:rPr>
+  </w:style>
+  <w:style w:type="character" w:customStyle="1" w:styleId="Titre2Car">
+    <w:name w:val="Titre 2 Car"/>
+    <w:basedOn w:val="Policepardfaut"/>
+    <w:link w:val="Titre2"/>
+    <w:uiPriority w:val="9"/>
+    <w:semiHidden/>
+    <w:rsid w:val="00826647"/>
+    <w:rPr>
+      <w:rFonts w:asciiTheme="majorHAnsi" w:eastAsiaTheme="majorEastAsia" w:hAnsiTheme="majorHAnsi" w:cstheme="majorBidi"/>
+      <w:color w:val="2E74B5" w:themeColor="accent1" w:themeShade="BF"/>
+      <w:sz w:val="26"/>
+      <w:szCs w:val="26"/>
+    </w:rPr>
+  </w:style>
+  <w:style w:type="character" w:styleId="lev">
+    <w:name w:val="Strong"/>
+    <w:basedOn w:val="Policepardfaut"/>
+    <w:uiPriority w:val="22"/>
+    <w:qFormat/>
+    <w:rsid w:val="00826647"/>
+    <w:rPr>
+      <w:b/>
+      <w:bCs/>
+    </w:rPr>
+  </w:style>
 </w:styles>
 </file>
 

</xml_diff>